<commit_message>
Cierre cuarto bimestre TMI
</commit_message>
<xml_diff>
--- a/JeanPiaget/2019-2020/Entregas/Cuarto/Formato TMI.docx
+++ b/JeanPiaget/2019-2020/Entregas/Cuarto/Formato TMI.docx
@@ -1,6 +1,6 @@
 
 <file path=word/document.xml><?xml version="1.0" encoding="utf-8"?>
-<w:document xmlns:wpc="http://schemas.microsoft.com/office/word/2010/wordprocessingCanvas" xmlns:mc="http://schemas.openxmlformats.org/markup-compatibility/2006" xmlns:o="urn:schemas-microsoft-com:office:office" xmlns:r="http://schemas.openxmlformats.org/officeDocument/2006/relationships" xmlns:m="http://schemas.openxmlformats.org/officeDocument/2006/math" xmlns:v="urn:schemas-microsoft-com:vml" xmlns:wp14="http://schemas.microsoft.com/office/word/2010/wordprocessingDrawing" xmlns:wp="http://schemas.openxmlformats.org/drawingml/2006/wordprocessingDrawing" xmlns:w10="urn:schemas-microsoft-com:office:word" xmlns:w="http://schemas.openxmlformats.org/wordprocessingml/2006/main" xmlns:w14="http://schemas.microsoft.com/office/word/2010/wordml" xmlns:w15="http://schemas.microsoft.com/office/word/2012/wordml" xmlns:wpg="http://schemas.microsoft.com/office/word/2010/wordprocessingGroup" xmlns:wpi="http://schemas.microsoft.com/office/word/2010/wordprocessingInk" xmlns:wne="http://schemas.microsoft.com/office/word/2006/wordml" xmlns:wps="http://schemas.microsoft.com/office/word/2010/wordprocessingShape" mc:Ignorable="w14 w15 wp14">
+<w:document xmlns:wpc="http://schemas.microsoft.com/office/word/2010/wordprocessingCanvas" xmlns:cx="http://schemas.microsoft.com/office/drawing/2014/chartex" xmlns:cx1="http://schemas.microsoft.com/office/drawing/2015/9/8/chartex" xmlns:cx2="http://schemas.microsoft.com/office/drawing/2015/10/21/chartex" xmlns:cx3="http://schemas.microsoft.com/office/drawing/2016/5/9/chartex" xmlns:cx4="http://schemas.microsoft.com/office/drawing/2016/5/10/chartex" xmlns:cx5="http://schemas.microsoft.com/office/drawing/2016/5/11/chartex" xmlns:cx6="http://schemas.microsoft.com/office/drawing/2016/5/12/chartex" xmlns:cx7="http://schemas.microsoft.com/office/drawing/2016/5/13/chartex" xmlns:cx8="http://schemas.microsoft.com/office/drawing/2016/5/14/chartex" xmlns:mc="http://schemas.openxmlformats.org/markup-compatibility/2006" xmlns:aink="http://schemas.microsoft.com/office/drawing/2016/ink" xmlns:am3d="http://schemas.microsoft.com/office/drawing/2017/model3d" xmlns:o="urn:schemas-microsoft-com:office:office" xmlns:r="http://schemas.openxmlformats.org/officeDocument/2006/relationships" xmlns:m="http://schemas.openxmlformats.org/officeDocument/2006/math" xmlns:v="urn:schemas-microsoft-com:vml" xmlns:wp14="http://schemas.microsoft.com/office/word/2010/wordprocessingDrawing" xmlns:wp="http://schemas.openxmlformats.org/drawingml/2006/wordprocessingDrawing" xmlns:w10="urn:schemas-microsoft-com:office:word" xmlns:w="http://schemas.openxmlformats.org/wordprocessingml/2006/main" xmlns:w14="http://schemas.microsoft.com/office/word/2010/wordml" xmlns:w15="http://schemas.microsoft.com/office/word/2012/wordml" xmlns:w16cid="http://schemas.microsoft.com/office/word/2016/wordml/cid" xmlns:w16se="http://schemas.microsoft.com/office/word/2015/wordml/symex" xmlns:wpg="http://schemas.microsoft.com/office/word/2010/wordprocessingGroup" xmlns:wpi="http://schemas.microsoft.com/office/word/2010/wordprocessingInk" xmlns:wne="http://schemas.microsoft.com/office/word/2006/wordml" xmlns:wps="http://schemas.microsoft.com/office/word/2010/wordprocessingShape" mc:Ignorable="w14 w15 w16se w16cid wp14">
   <w:body>
     <w:tbl>
       <w:tblPr>
@@ -43,7 +43,7 @@
                 <w:lang w:eastAsia="es-MX"/>
               </w:rPr>
               <w:drawing>
-                <wp:anchor distT="0" distB="0" distL="114300" distR="114300" simplePos="0" relativeHeight="251659264" behindDoc="1" locked="0" layoutInCell="1" allowOverlap="1" wp14:anchorId="201D7A06" wp14:editId="25DF05F5">
+                <wp:anchor distT="0" distB="0" distL="114300" distR="114300" simplePos="0" relativeHeight="251659264" behindDoc="1" locked="0" layoutInCell="1" allowOverlap="1" wp14:anchorId="7D4DA611" wp14:editId="26E8C374">
                   <wp:simplePos x="0" y="0"/>
                   <wp:positionH relativeFrom="column">
                     <wp:posOffset>-65405</wp:posOffset>
@@ -360,15 +360,7 @@
           <w:sz w:val="24"/>
           <w:szCs w:val="24"/>
         </w:rPr>
-        <w:t>Taller de Metodología de la Investigación</w:t>
-      </w:r>
-      <w:r>
-        <w:rPr>
-          <w:rFonts w:ascii="Arial" w:hAnsi="Arial" w:cs="Arial"/>
-          <w:sz w:val="24"/>
-          <w:szCs w:val="24"/>
-        </w:rPr>
-        <w:t xml:space="preserve"> </w:t>
+        <w:t xml:space="preserve">Taller de Metodología de la Investigación </w:t>
       </w:r>
     </w:p>
     <w:p>
@@ -393,6 +385,774 @@
         </w:rPr>
         <w:t>Fecha de entrega</w:t>
       </w:r>
+    </w:p>
+    <w:p>
+      <w:pPr>
+        <w:spacing w:line="240" w:lineRule="auto"/>
+        <w:jc w:val="both"/>
+        <w:rPr>
+          <w:rFonts w:ascii="Arial" w:hAnsi="Arial" w:cs="Arial"/>
+          <w:b/>
+          <w:sz w:val="24"/>
+          <w:szCs w:val="24"/>
+        </w:rPr>
+      </w:pPr>
+      <w:r>
+        <w:rPr>
+          <w:rFonts w:ascii="Arial" w:hAnsi="Arial" w:cs="Arial"/>
+          <w:b/>
+          <w:sz w:val="24"/>
+          <w:szCs w:val="24"/>
+        </w:rPr>
+        <w:lastRenderedPageBreak/>
+        <w:t>Resumen</w:t>
+      </w:r>
+    </w:p>
+    <w:p>
+      <w:pPr>
+        <w:spacing w:line="240" w:lineRule="auto"/>
+        <w:jc w:val="both"/>
+        <w:rPr>
+          <w:rFonts w:ascii="Arial" w:hAnsi="Arial" w:cs="Arial"/>
+          <w:bCs/>
+          <w:sz w:val="24"/>
+          <w:szCs w:val="24"/>
+        </w:rPr>
+      </w:pPr>
+      <w:r>
+        <w:rPr>
+          <w:rFonts w:ascii="Arial" w:hAnsi="Arial" w:cs="Arial"/>
+          <w:color w:val="767171" w:themeColor="background2" w:themeShade="80"/>
+          <w:sz w:val="24"/>
+          <w:szCs w:val="24"/>
+        </w:rPr>
+        <w:t xml:space="preserve">En un </w:t>
+      </w:r>
+      <w:r>
+        <w:rPr>
+          <w:rFonts w:ascii="Arial" w:hAnsi="Arial" w:cs="Arial"/>
+          <w:b/>
+          <w:bCs/>
+          <w:color w:val="767171" w:themeColor="background2" w:themeShade="80"/>
+          <w:sz w:val="24"/>
+          <w:szCs w:val="24"/>
+        </w:rPr>
+        <w:t>máximo de 150 palabras</w:t>
+      </w:r>
+      <w:r>
+        <w:rPr>
+          <w:rFonts w:ascii="Arial" w:hAnsi="Arial" w:cs="Arial"/>
+          <w:color w:val="767171" w:themeColor="background2" w:themeShade="80"/>
+          <w:sz w:val="24"/>
+          <w:szCs w:val="24"/>
+        </w:rPr>
+        <w:t>, deben resumir el contenido de su investigación en tres sencillas oraciones: La primera oración describe el fenómeno que les interesa estudiar. La segunda oración, expone la pregunta de investigación. La tercera pregunta describe el método.</w:t>
+      </w:r>
+    </w:p>
+    <w:p>
+      <w:pPr>
+        <w:spacing w:line="240" w:lineRule="auto"/>
+        <w:jc w:val="both"/>
+        <w:rPr>
+          <w:rFonts w:ascii="Arial" w:hAnsi="Arial" w:cs="Arial"/>
+          <w:b/>
+          <w:sz w:val="24"/>
+          <w:szCs w:val="24"/>
+        </w:rPr>
+      </w:pPr>
+    </w:p>
+    <w:p>
+      <w:pPr>
+        <w:spacing w:line="240" w:lineRule="auto"/>
+        <w:jc w:val="both"/>
+        <w:rPr>
+          <w:rFonts w:ascii="Arial" w:hAnsi="Arial" w:cs="Arial"/>
+          <w:b/>
+          <w:sz w:val="24"/>
+          <w:szCs w:val="24"/>
+        </w:rPr>
+      </w:pPr>
+    </w:p>
+    <w:p>
+      <w:pPr>
+        <w:spacing w:line="240" w:lineRule="auto"/>
+        <w:jc w:val="both"/>
+        <w:rPr>
+          <w:rFonts w:ascii="Arial" w:hAnsi="Arial" w:cs="Arial"/>
+          <w:b/>
+          <w:sz w:val="24"/>
+          <w:szCs w:val="24"/>
+        </w:rPr>
+      </w:pPr>
+    </w:p>
+    <w:p>
+      <w:pPr>
+        <w:spacing w:line="240" w:lineRule="auto"/>
+        <w:jc w:val="both"/>
+        <w:rPr>
+          <w:rFonts w:ascii="Arial" w:hAnsi="Arial" w:cs="Arial"/>
+          <w:b/>
+          <w:sz w:val="24"/>
+          <w:szCs w:val="24"/>
+        </w:rPr>
+      </w:pPr>
+    </w:p>
+    <w:p>
+      <w:pPr>
+        <w:spacing w:line="240" w:lineRule="auto"/>
+        <w:jc w:val="both"/>
+        <w:rPr>
+          <w:rFonts w:ascii="Arial" w:hAnsi="Arial" w:cs="Arial"/>
+          <w:b/>
+          <w:sz w:val="24"/>
+          <w:szCs w:val="24"/>
+        </w:rPr>
+      </w:pPr>
+    </w:p>
+    <w:p>
+      <w:pPr>
+        <w:spacing w:line="240" w:lineRule="auto"/>
+        <w:jc w:val="both"/>
+        <w:rPr>
+          <w:rFonts w:ascii="Arial" w:hAnsi="Arial" w:cs="Arial"/>
+          <w:b/>
+          <w:sz w:val="24"/>
+          <w:szCs w:val="24"/>
+        </w:rPr>
+      </w:pPr>
+      <w:r>
+        <w:rPr>
+          <w:rFonts w:ascii="Arial" w:hAnsi="Arial" w:cs="Arial"/>
+          <w:b/>
+          <w:sz w:val="24"/>
+          <w:szCs w:val="24"/>
+        </w:rPr>
+        <w:t>Abstract</w:t>
+      </w:r>
+    </w:p>
+    <w:p>
+      <w:pPr>
+        <w:spacing w:line="240" w:lineRule="auto"/>
+        <w:jc w:val="both"/>
+        <w:rPr>
+          <w:rFonts w:ascii="Arial" w:hAnsi="Arial" w:cs="Arial"/>
+          <w:bCs/>
+          <w:sz w:val="24"/>
+          <w:szCs w:val="24"/>
+          <w:lang w:val="en-US"/>
+        </w:rPr>
+      </w:pPr>
+      <w:r>
+        <w:rPr>
+          <w:rFonts w:ascii="Arial" w:hAnsi="Arial" w:cs="Arial"/>
+          <w:color w:val="767171" w:themeColor="background2" w:themeShade="80"/>
+          <w:sz w:val="24"/>
+          <w:szCs w:val="24"/>
+          <w:lang w:val="en-US"/>
+        </w:rPr>
+        <w:t>In no more tan 150 words, you must summarize everything that’s presented within your research project, all in three sentences: First, you describe the phenomenon you are determined to study. Second, you tell your research question, and then, you describe the method you used to t</w:t>
+      </w:r>
+      <w:r>
+        <w:rPr>
+          <w:rFonts w:ascii="Arial" w:hAnsi="Arial" w:cs="Arial"/>
+          <w:color w:val="767171" w:themeColor="background2" w:themeShade="80"/>
+          <w:sz w:val="24"/>
+          <w:szCs w:val="24"/>
+          <w:lang w:val="en-US"/>
+        </w:rPr>
+        <w:t>ry to get an answer.</w:t>
+      </w:r>
+    </w:p>
+    <w:p>
+      <w:pPr>
+        <w:spacing w:line="240" w:lineRule="auto"/>
+        <w:jc w:val="both"/>
+        <w:rPr>
+          <w:rFonts w:ascii="Arial" w:hAnsi="Arial" w:cs="Arial"/>
+          <w:b/>
+          <w:sz w:val="24"/>
+          <w:szCs w:val="24"/>
+          <w:lang w:val="en-US"/>
+        </w:rPr>
+      </w:pPr>
+    </w:p>
+    <w:p>
+      <w:pPr>
+        <w:spacing w:line="240" w:lineRule="auto"/>
+        <w:jc w:val="both"/>
+        <w:rPr>
+          <w:rFonts w:ascii="Arial" w:hAnsi="Arial" w:cs="Arial"/>
+          <w:b/>
+          <w:sz w:val="24"/>
+          <w:szCs w:val="24"/>
+          <w:lang w:val="en-US"/>
+        </w:rPr>
+      </w:pPr>
+    </w:p>
+    <w:p>
+      <w:pPr>
+        <w:spacing w:line="240" w:lineRule="auto"/>
+        <w:jc w:val="both"/>
+        <w:rPr>
+          <w:rFonts w:ascii="Arial" w:hAnsi="Arial" w:cs="Arial"/>
+          <w:b/>
+          <w:sz w:val="24"/>
+          <w:szCs w:val="24"/>
+          <w:lang w:val="en-US"/>
+        </w:rPr>
+      </w:pPr>
+    </w:p>
+    <w:p>
+      <w:pPr>
+        <w:spacing w:line="240" w:lineRule="auto"/>
+        <w:jc w:val="both"/>
+        <w:rPr>
+          <w:rFonts w:ascii="Arial" w:hAnsi="Arial" w:cs="Arial"/>
+          <w:b/>
+          <w:sz w:val="24"/>
+          <w:szCs w:val="24"/>
+          <w:lang w:val="en-US"/>
+        </w:rPr>
+      </w:pPr>
+    </w:p>
+    <w:p>
+      <w:pPr>
+        <w:spacing w:line="240" w:lineRule="auto"/>
+        <w:jc w:val="both"/>
+        <w:rPr>
+          <w:rFonts w:ascii="Arial" w:hAnsi="Arial" w:cs="Arial"/>
+          <w:b/>
+          <w:sz w:val="24"/>
+          <w:szCs w:val="24"/>
+          <w:lang w:val="en-US"/>
+        </w:rPr>
+      </w:pPr>
+    </w:p>
+    <w:p>
+      <w:pPr>
+        <w:spacing w:line="240" w:lineRule="auto"/>
+        <w:jc w:val="both"/>
+        <w:rPr>
+          <w:rFonts w:ascii="Arial" w:hAnsi="Arial" w:cs="Arial"/>
+          <w:b/>
+          <w:sz w:val="24"/>
+          <w:szCs w:val="24"/>
+          <w:lang w:val="en-US"/>
+        </w:rPr>
+      </w:pPr>
+    </w:p>
+    <w:p>
+      <w:pPr>
+        <w:spacing w:line="240" w:lineRule="auto"/>
+        <w:jc w:val="both"/>
+        <w:rPr>
+          <w:rFonts w:ascii="Arial" w:hAnsi="Arial" w:cs="Arial"/>
+          <w:b/>
+          <w:sz w:val="24"/>
+          <w:szCs w:val="24"/>
+          <w:lang w:val="en-US"/>
+        </w:rPr>
+      </w:pPr>
+    </w:p>
+    <w:p>
+      <w:pPr>
+        <w:spacing w:line="240" w:lineRule="auto"/>
+        <w:jc w:val="both"/>
+        <w:rPr>
+          <w:rFonts w:ascii="Arial" w:hAnsi="Arial" w:cs="Arial"/>
+          <w:b/>
+          <w:sz w:val="24"/>
+          <w:szCs w:val="24"/>
+          <w:lang w:val="en-US"/>
+        </w:rPr>
+      </w:pPr>
+    </w:p>
+    <w:p>
+      <w:pPr>
+        <w:spacing w:line="240" w:lineRule="auto"/>
+        <w:jc w:val="both"/>
+        <w:rPr>
+          <w:rFonts w:ascii="Arial" w:hAnsi="Arial" w:cs="Arial"/>
+          <w:b/>
+          <w:sz w:val="24"/>
+          <w:szCs w:val="24"/>
+          <w:lang w:val="en-US"/>
+        </w:rPr>
+      </w:pPr>
+    </w:p>
+    <w:p>
+      <w:pPr>
+        <w:spacing w:line="240" w:lineRule="auto"/>
+        <w:jc w:val="both"/>
+        <w:rPr>
+          <w:rFonts w:ascii="Arial" w:hAnsi="Arial" w:cs="Arial"/>
+          <w:b/>
+          <w:sz w:val="24"/>
+          <w:szCs w:val="24"/>
+          <w:lang w:val="en-US"/>
+        </w:rPr>
+      </w:pPr>
+    </w:p>
+    <w:p>
+      <w:pPr>
+        <w:spacing w:line="240" w:lineRule="auto"/>
+        <w:jc w:val="both"/>
+        <w:rPr>
+          <w:rFonts w:ascii="Arial" w:hAnsi="Arial" w:cs="Arial"/>
+          <w:b/>
+          <w:sz w:val="24"/>
+          <w:szCs w:val="24"/>
+          <w:lang w:val="en-US"/>
+        </w:rPr>
+      </w:pPr>
+    </w:p>
+    <w:p>
+      <w:pPr>
+        <w:spacing w:line="240" w:lineRule="auto"/>
+        <w:jc w:val="both"/>
+        <w:rPr>
+          <w:rFonts w:ascii="Arial" w:hAnsi="Arial" w:cs="Arial"/>
+          <w:b/>
+          <w:sz w:val="24"/>
+          <w:szCs w:val="24"/>
+          <w:lang w:val="en-US"/>
+        </w:rPr>
+      </w:pPr>
+    </w:p>
+    <w:p>
+      <w:pPr>
+        <w:spacing w:line="240" w:lineRule="auto"/>
+        <w:jc w:val="both"/>
+        <w:rPr>
+          <w:rFonts w:ascii="Arial" w:hAnsi="Arial" w:cs="Arial"/>
+          <w:b/>
+          <w:sz w:val="24"/>
+          <w:szCs w:val="24"/>
+          <w:lang w:val="en-US"/>
+        </w:rPr>
+      </w:pPr>
+    </w:p>
+    <w:p>
+      <w:pPr>
+        <w:spacing w:line="240" w:lineRule="auto"/>
+        <w:jc w:val="both"/>
+        <w:rPr>
+          <w:rFonts w:ascii="Arial" w:hAnsi="Arial" w:cs="Arial"/>
+          <w:b/>
+          <w:sz w:val="24"/>
+          <w:szCs w:val="24"/>
+          <w:lang w:val="en-US"/>
+        </w:rPr>
+      </w:pPr>
+    </w:p>
+    <w:p>
+      <w:pPr>
+        <w:spacing w:line="240" w:lineRule="auto"/>
+        <w:jc w:val="both"/>
+        <w:rPr>
+          <w:rFonts w:ascii="Arial" w:hAnsi="Arial" w:cs="Arial"/>
+          <w:b/>
+          <w:sz w:val="24"/>
+          <w:szCs w:val="24"/>
+          <w:lang w:val="en-US"/>
+        </w:rPr>
+      </w:pPr>
+    </w:p>
+    <w:p>
+      <w:pPr>
+        <w:spacing w:line="240" w:lineRule="auto"/>
+        <w:jc w:val="both"/>
+        <w:rPr>
+          <w:rFonts w:ascii="Arial" w:hAnsi="Arial" w:cs="Arial"/>
+          <w:b/>
+          <w:sz w:val="24"/>
+          <w:szCs w:val="24"/>
+          <w:lang w:val="en-US"/>
+        </w:rPr>
+      </w:pPr>
+    </w:p>
+    <w:p>
+      <w:pPr>
+        <w:spacing w:line="240" w:lineRule="auto"/>
+        <w:jc w:val="both"/>
+        <w:rPr>
+          <w:rFonts w:ascii="Arial" w:hAnsi="Arial" w:cs="Arial"/>
+          <w:b/>
+          <w:sz w:val="24"/>
+          <w:szCs w:val="24"/>
+          <w:lang w:val="en-US"/>
+        </w:rPr>
+      </w:pPr>
+    </w:p>
+    <w:p>
+      <w:pPr>
+        <w:spacing w:line="240" w:lineRule="auto"/>
+        <w:jc w:val="both"/>
+        <w:rPr>
+          <w:rFonts w:ascii="Arial" w:hAnsi="Arial" w:cs="Arial"/>
+          <w:b/>
+          <w:sz w:val="24"/>
+          <w:szCs w:val="24"/>
+        </w:rPr>
+      </w:pPr>
+      <w:r>
+        <w:rPr>
+          <w:rFonts w:ascii="Arial" w:hAnsi="Arial" w:cs="Arial"/>
+          <w:b/>
+          <w:sz w:val="24"/>
+          <w:szCs w:val="24"/>
+        </w:rPr>
+        <w:lastRenderedPageBreak/>
+        <w:t>Índice (Opcional)</w:t>
+      </w:r>
+    </w:p>
+    <w:p>
+      <w:pPr>
+        <w:spacing w:line="240" w:lineRule="auto"/>
+        <w:jc w:val="both"/>
+        <w:rPr>
+          <w:rFonts w:ascii="Arial" w:hAnsi="Arial" w:cs="Arial"/>
+          <w:b/>
+          <w:sz w:val="24"/>
+          <w:szCs w:val="24"/>
+        </w:rPr>
+      </w:pPr>
+    </w:p>
+    <w:p>
+      <w:pPr>
+        <w:spacing w:line="240" w:lineRule="auto"/>
+        <w:jc w:val="both"/>
+        <w:rPr>
+          <w:rFonts w:ascii="Arial" w:hAnsi="Arial" w:cs="Arial"/>
+          <w:b/>
+          <w:sz w:val="24"/>
+          <w:szCs w:val="24"/>
+        </w:rPr>
+      </w:pPr>
+    </w:p>
+    <w:p>
+      <w:pPr>
+        <w:spacing w:line="240" w:lineRule="auto"/>
+        <w:jc w:val="both"/>
+        <w:rPr>
+          <w:rFonts w:ascii="Arial" w:hAnsi="Arial" w:cs="Arial"/>
+          <w:b/>
+          <w:sz w:val="24"/>
+          <w:szCs w:val="24"/>
+        </w:rPr>
+      </w:pPr>
+    </w:p>
+    <w:p>
+      <w:pPr>
+        <w:spacing w:line="240" w:lineRule="auto"/>
+        <w:jc w:val="both"/>
+        <w:rPr>
+          <w:rFonts w:ascii="Arial" w:hAnsi="Arial" w:cs="Arial"/>
+          <w:b/>
+          <w:sz w:val="24"/>
+          <w:szCs w:val="24"/>
+        </w:rPr>
+      </w:pPr>
+    </w:p>
+    <w:p>
+      <w:pPr>
+        <w:spacing w:line="240" w:lineRule="auto"/>
+        <w:jc w:val="both"/>
+        <w:rPr>
+          <w:rFonts w:ascii="Arial" w:hAnsi="Arial" w:cs="Arial"/>
+          <w:b/>
+          <w:sz w:val="24"/>
+          <w:szCs w:val="24"/>
+        </w:rPr>
+      </w:pPr>
+    </w:p>
+    <w:p>
+      <w:pPr>
+        <w:spacing w:line="240" w:lineRule="auto"/>
+        <w:jc w:val="both"/>
+        <w:rPr>
+          <w:rFonts w:ascii="Arial" w:hAnsi="Arial" w:cs="Arial"/>
+          <w:b/>
+          <w:sz w:val="24"/>
+          <w:szCs w:val="24"/>
+        </w:rPr>
+      </w:pPr>
+    </w:p>
+    <w:p>
+      <w:pPr>
+        <w:spacing w:line="240" w:lineRule="auto"/>
+        <w:jc w:val="both"/>
+        <w:rPr>
+          <w:rFonts w:ascii="Arial" w:hAnsi="Arial" w:cs="Arial"/>
+          <w:b/>
+          <w:sz w:val="24"/>
+          <w:szCs w:val="24"/>
+        </w:rPr>
+      </w:pPr>
+    </w:p>
+    <w:p>
+      <w:pPr>
+        <w:spacing w:line="240" w:lineRule="auto"/>
+        <w:jc w:val="both"/>
+        <w:rPr>
+          <w:rFonts w:ascii="Arial" w:hAnsi="Arial" w:cs="Arial"/>
+          <w:b/>
+          <w:sz w:val="24"/>
+          <w:szCs w:val="24"/>
+        </w:rPr>
+      </w:pPr>
+    </w:p>
+    <w:p>
+      <w:pPr>
+        <w:spacing w:line="240" w:lineRule="auto"/>
+        <w:jc w:val="both"/>
+        <w:rPr>
+          <w:rFonts w:ascii="Arial" w:hAnsi="Arial" w:cs="Arial"/>
+          <w:b/>
+          <w:sz w:val="24"/>
+          <w:szCs w:val="24"/>
+        </w:rPr>
+      </w:pPr>
+    </w:p>
+    <w:p>
+      <w:pPr>
+        <w:spacing w:line="240" w:lineRule="auto"/>
+        <w:jc w:val="both"/>
+        <w:rPr>
+          <w:rFonts w:ascii="Arial" w:hAnsi="Arial" w:cs="Arial"/>
+          <w:b/>
+          <w:sz w:val="24"/>
+          <w:szCs w:val="24"/>
+        </w:rPr>
+      </w:pPr>
+    </w:p>
+    <w:p>
+      <w:pPr>
+        <w:spacing w:line="240" w:lineRule="auto"/>
+        <w:jc w:val="both"/>
+        <w:rPr>
+          <w:rFonts w:ascii="Arial" w:hAnsi="Arial" w:cs="Arial"/>
+          <w:b/>
+          <w:sz w:val="24"/>
+          <w:szCs w:val="24"/>
+        </w:rPr>
+      </w:pPr>
+    </w:p>
+    <w:p>
+      <w:pPr>
+        <w:spacing w:line="240" w:lineRule="auto"/>
+        <w:jc w:val="both"/>
+        <w:rPr>
+          <w:rFonts w:ascii="Arial" w:hAnsi="Arial" w:cs="Arial"/>
+          <w:b/>
+          <w:sz w:val="24"/>
+          <w:szCs w:val="24"/>
+        </w:rPr>
+      </w:pPr>
+    </w:p>
+    <w:p>
+      <w:pPr>
+        <w:spacing w:line="240" w:lineRule="auto"/>
+        <w:jc w:val="both"/>
+        <w:rPr>
+          <w:rFonts w:ascii="Arial" w:hAnsi="Arial" w:cs="Arial"/>
+          <w:b/>
+          <w:sz w:val="24"/>
+          <w:szCs w:val="24"/>
+        </w:rPr>
+      </w:pPr>
+    </w:p>
+    <w:p>
+      <w:pPr>
+        <w:spacing w:line="240" w:lineRule="auto"/>
+        <w:jc w:val="both"/>
+        <w:rPr>
+          <w:rFonts w:ascii="Arial" w:hAnsi="Arial" w:cs="Arial"/>
+          <w:b/>
+          <w:sz w:val="24"/>
+          <w:szCs w:val="24"/>
+        </w:rPr>
+      </w:pPr>
+    </w:p>
+    <w:p>
+      <w:pPr>
+        <w:spacing w:line="240" w:lineRule="auto"/>
+        <w:jc w:val="both"/>
+        <w:rPr>
+          <w:rFonts w:ascii="Arial" w:hAnsi="Arial" w:cs="Arial"/>
+          <w:b/>
+          <w:sz w:val="24"/>
+          <w:szCs w:val="24"/>
+        </w:rPr>
+      </w:pPr>
+    </w:p>
+    <w:p>
+      <w:pPr>
+        <w:spacing w:line="240" w:lineRule="auto"/>
+        <w:jc w:val="both"/>
+        <w:rPr>
+          <w:rFonts w:ascii="Arial" w:hAnsi="Arial" w:cs="Arial"/>
+          <w:b/>
+          <w:sz w:val="24"/>
+          <w:szCs w:val="24"/>
+        </w:rPr>
+      </w:pPr>
+    </w:p>
+    <w:p>
+      <w:pPr>
+        <w:spacing w:line="240" w:lineRule="auto"/>
+        <w:jc w:val="both"/>
+        <w:rPr>
+          <w:rFonts w:ascii="Arial" w:hAnsi="Arial" w:cs="Arial"/>
+          <w:b/>
+          <w:sz w:val="24"/>
+          <w:szCs w:val="24"/>
+        </w:rPr>
+      </w:pPr>
+    </w:p>
+    <w:p>
+      <w:pPr>
+        <w:spacing w:line="240" w:lineRule="auto"/>
+        <w:jc w:val="both"/>
+        <w:rPr>
+          <w:rFonts w:ascii="Arial" w:hAnsi="Arial" w:cs="Arial"/>
+          <w:b/>
+          <w:sz w:val="24"/>
+          <w:szCs w:val="24"/>
+        </w:rPr>
+      </w:pPr>
+    </w:p>
+    <w:p>
+      <w:pPr>
+        <w:spacing w:line="240" w:lineRule="auto"/>
+        <w:jc w:val="both"/>
+        <w:rPr>
+          <w:rFonts w:ascii="Arial" w:hAnsi="Arial" w:cs="Arial"/>
+          <w:b/>
+          <w:sz w:val="24"/>
+          <w:szCs w:val="24"/>
+        </w:rPr>
+      </w:pPr>
+    </w:p>
+    <w:p>
+      <w:pPr>
+        <w:spacing w:line="240" w:lineRule="auto"/>
+        <w:jc w:val="both"/>
+        <w:rPr>
+          <w:rFonts w:ascii="Arial" w:hAnsi="Arial" w:cs="Arial"/>
+          <w:b/>
+          <w:sz w:val="24"/>
+          <w:szCs w:val="24"/>
+        </w:rPr>
+      </w:pPr>
+    </w:p>
+    <w:p>
+      <w:pPr>
+        <w:spacing w:line="240" w:lineRule="auto"/>
+        <w:jc w:val="both"/>
+        <w:rPr>
+          <w:rFonts w:ascii="Arial" w:hAnsi="Arial" w:cs="Arial"/>
+          <w:b/>
+          <w:sz w:val="24"/>
+          <w:szCs w:val="24"/>
+        </w:rPr>
+      </w:pPr>
+    </w:p>
+    <w:p>
+      <w:pPr>
+        <w:spacing w:line="240" w:lineRule="auto"/>
+        <w:jc w:val="both"/>
+        <w:rPr>
+          <w:rFonts w:ascii="Arial" w:hAnsi="Arial" w:cs="Arial"/>
+          <w:b/>
+          <w:sz w:val="24"/>
+          <w:szCs w:val="24"/>
+        </w:rPr>
+      </w:pPr>
+    </w:p>
+    <w:p>
+      <w:pPr>
+        <w:spacing w:line="240" w:lineRule="auto"/>
+        <w:jc w:val="both"/>
+        <w:rPr>
+          <w:rFonts w:ascii="Arial" w:hAnsi="Arial" w:cs="Arial"/>
+          <w:b/>
+          <w:sz w:val="24"/>
+          <w:szCs w:val="24"/>
+        </w:rPr>
+      </w:pPr>
+    </w:p>
+    <w:p>
+      <w:pPr>
+        <w:spacing w:line="240" w:lineRule="auto"/>
+        <w:jc w:val="both"/>
+        <w:rPr>
+          <w:rFonts w:ascii="Arial" w:hAnsi="Arial" w:cs="Arial"/>
+          <w:b/>
+          <w:sz w:val="24"/>
+          <w:szCs w:val="24"/>
+        </w:rPr>
+      </w:pPr>
+    </w:p>
+    <w:p>
+      <w:pPr>
+        <w:spacing w:line="240" w:lineRule="auto"/>
+        <w:jc w:val="both"/>
+        <w:rPr>
+          <w:rFonts w:ascii="Arial" w:hAnsi="Arial" w:cs="Arial"/>
+          <w:b/>
+          <w:sz w:val="24"/>
+          <w:szCs w:val="24"/>
+        </w:rPr>
+      </w:pPr>
+    </w:p>
+    <w:p>
+      <w:pPr>
+        <w:spacing w:line="240" w:lineRule="auto"/>
+        <w:jc w:val="both"/>
+        <w:rPr>
+          <w:rFonts w:ascii="Arial" w:hAnsi="Arial" w:cs="Arial"/>
+          <w:b/>
+          <w:sz w:val="24"/>
+          <w:szCs w:val="24"/>
+        </w:rPr>
+      </w:pPr>
+    </w:p>
+    <w:p>
+      <w:pPr>
+        <w:spacing w:line="240" w:lineRule="auto"/>
+        <w:jc w:val="both"/>
+        <w:rPr>
+          <w:rFonts w:ascii="Arial" w:hAnsi="Arial" w:cs="Arial"/>
+          <w:b/>
+          <w:sz w:val="24"/>
+          <w:szCs w:val="24"/>
+        </w:rPr>
+      </w:pPr>
+    </w:p>
+    <w:p>
+      <w:pPr>
+        <w:spacing w:line="240" w:lineRule="auto"/>
+        <w:jc w:val="both"/>
+        <w:rPr>
+          <w:rFonts w:ascii="Arial" w:hAnsi="Arial" w:cs="Arial"/>
+          <w:b/>
+          <w:sz w:val="24"/>
+          <w:szCs w:val="24"/>
+        </w:rPr>
+      </w:pPr>
+    </w:p>
+    <w:p>
+      <w:pPr>
+        <w:spacing w:line="240" w:lineRule="auto"/>
+        <w:jc w:val="both"/>
+        <w:rPr>
+          <w:rFonts w:ascii="Arial" w:hAnsi="Arial" w:cs="Arial"/>
+          <w:b/>
+          <w:sz w:val="24"/>
+          <w:szCs w:val="24"/>
+        </w:rPr>
+      </w:pPr>
     </w:p>
     <w:p>
       <w:pPr>
@@ -1012,205 +1772,761 @@
         <w:jc w:val="both"/>
         <w:rPr>
           <w:rFonts w:ascii="Arial" w:hAnsi="Arial" w:cs="Arial"/>
-          <w:color w:val="767171" w:themeColor="background2" w:themeShade="80"/>
-          <w:sz w:val="24"/>
-          <w:szCs w:val="24"/>
-        </w:rPr>
-      </w:pPr>
-      <w:bookmarkStart w:id="0" w:name="_GoBack"/>
-      <w:bookmarkEnd w:id="0"/>
-    </w:p>
-    <w:p>
-      <w:pPr>
-        <w:spacing w:line="240" w:lineRule="auto"/>
-        <w:jc w:val="both"/>
-        <w:rPr>
-          <w:rFonts w:ascii="Arial" w:hAnsi="Arial" w:cs="Arial"/>
-          <w:color w:val="767171" w:themeColor="background2" w:themeShade="80"/>
-          <w:sz w:val="24"/>
-          <w:szCs w:val="24"/>
-        </w:rPr>
-      </w:pPr>
-    </w:p>
-    <w:p>
-      <w:pPr>
-        <w:spacing w:line="240" w:lineRule="auto"/>
-        <w:jc w:val="both"/>
-        <w:rPr>
-          <w:rFonts w:ascii="Arial" w:hAnsi="Arial" w:cs="Arial"/>
-          <w:color w:val="767171" w:themeColor="background2" w:themeShade="80"/>
-          <w:sz w:val="24"/>
-          <w:szCs w:val="24"/>
-        </w:rPr>
-      </w:pPr>
-    </w:p>
-    <w:p>
-      <w:pPr>
-        <w:spacing w:line="240" w:lineRule="auto"/>
-        <w:jc w:val="both"/>
-        <w:rPr>
-          <w:rFonts w:ascii="Arial" w:hAnsi="Arial" w:cs="Arial"/>
-          <w:color w:val="767171" w:themeColor="background2" w:themeShade="80"/>
-          <w:sz w:val="24"/>
-          <w:szCs w:val="24"/>
-        </w:rPr>
-      </w:pPr>
-    </w:p>
-    <w:p>
-      <w:pPr>
-        <w:spacing w:line="240" w:lineRule="auto"/>
-        <w:jc w:val="both"/>
-        <w:rPr>
-          <w:rFonts w:ascii="Arial" w:hAnsi="Arial" w:cs="Arial"/>
-          <w:color w:val="767171" w:themeColor="background2" w:themeShade="80"/>
-          <w:sz w:val="24"/>
-          <w:szCs w:val="24"/>
-        </w:rPr>
-      </w:pPr>
-    </w:p>
-    <w:p>
-      <w:pPr>
-        <w:spacing w:line="240" w:lineRule="auto"/>
-        <w:jc w:val="both"/>
-        <w:rPr>
-          <w:rFonts w:ascii="Arial" w:hAnsi="Arial" w:cs="Arial"/>
-          <w:color w:val="767171" w:themeColor="background2" w:themeShade="80"/>
-          <w:sz w:val="24"/>
-          <w:szCs w:val="24"/>
-        </w:rPr>
-      </w:pPr>
-    </w:p>
-    <w:p>
-      <w:pPr>
-        <w:spacing w:line="240" w:lineRule="auto"/>
-        <w:jc w:val="both"/>
-        <w:rPr>
-          <w:rFonts w:ascii="Arial" w:hAnsi="Arial" w:cs="Arial"/>
-          <w:color w:val="767171" w:themeColor="background2" w:themeShade="80"/>
-          <w:sz w:val="24"/>
-          <w:szCs w:val="24"/>
-        </w:rPr>
-      </w:pPr>
-    </w:p>
-    <w:p>
-      <w:pPr>
-        <w:spacing w:line="240" w:lineRule="auto"/>
-        <w:jc w:val="both"/>
-        <w:rPr>
-          <w:rFonts w:ascii="Arial" w:hAnsi="Arial" w:cs="Arial"/>
-          <w:color w:val="767171" w:themeColor="background2" w:themeShade="80"/>
-          <w:sz w:val="24"/>
-          <w:szCs w:val="24"/>
-        </w:rPr>
-      </w:pPr>
-    </w:p>
-    <w:p>
-      <w:pPr>
-        <w:spacing w:line="240" w:lineRule="auto"/>
-        <w:jc w:val="both"/>
-        <w:rPr>
-          <w:rFonts w:ascii="Arial" w:hAnsi="Arial" w:cs="Arial"/>
-          <w:color w:val="767171" w:themeColor="background2" w:themeShade="80"/>
-          <w:sz w:val="24"/>
-          <w:szCs w:val="24"/>
-        </w:rPr>
-      </w:pPr>
-    </w:p>
-    <w:p>
-      <w:pPr>
-        <w:spacing w:line="240" w:lineRule="auto"/>
-        <w:jc w:val="both"/>
-        <w:rPr>
-          <w:rFonts w:ascii="Arial" w:hAnsi="Arial" w:cs="Arial"/>
-          <w:color w:val="767171" w:themeColor="background2" w:themeShade="80"/>
-          <w:sz w:val="24"/>
-          <w:szCs w:val="24"/>
-        </w:rPr>
-      </w:pPr>
-    </w:p>
-    <w:p>
-      <w:pPr>
-        <w:spacing w:line="240" w:lineRule="auto"/>
-        <w:jc w:val="both"/>
-        <w:rPr>
-          <w:rFonts w:ascii="Arial" w:hAnsi="Arial" w:cs="Arial"/>
-          <w:color w:val="767171" w:themeColor="background2" w:themeShade="80"/>
-          <w:sz w:val="24"/>
-          <w:szCs w:val="24"/>
-        </w:rPr>
-      </w:pPr>
-    </w:p>
-    <w:p>
-      <w:pPr>
-        <w:spacing w:line="240" w:lineRule="auto"/>
-        <w:jc w:val="both"/>
-        <w:rPr>
-          <w:rFonts w:ascii="Arial" w:hAnsi="Arial" w:cs="Arial"/>
-          <w:color w:val="767171" w:themeColor="background2" w:themeShade="80"/>
-          <w:sz w:val="24"/>
-          <w:szCs w:val="24"/>
-        </w:rPr>
-      </w:pPr>
-    </w:p>
-    <w:p>
-      <w:pPr>
-        <w:spacing w:line="240" w:lineRule="auto"/>
-        <w:jc w:val="both"/>
-        <w:rPr>
-          <w:rFonts w:ascii="Arial" w:hAnsi="Arial" w:cs="Arial"/>
-          <w:color w:val="767171" w:themeColor="background2" w:themeShade="80"/>
-          <w:sz w:val="24"/>
-          <w:szCs w:val="24"/>
-        </w:rPr>
-      </w:pPr>
-    </w:p>
-    <w:p>
-      <w:pPr>
-        <w:spacing w:line="240" w:lineRule="auto"/>
-        <w:jc w:val="both"/>
-        <w:rPr>
-          <w:rFonts w:ascii="Arial" w:hAnsi="Arial" w:cs="Arial"/>
-          <w:color w:val="767171" w:themeColor="background2" w:themeShade="80"/>
-          <w:sz w:val="24"/>
-          <w:szCs w:val="24"/>
-        </w:rPr>
-      </w:pPr>
-    </w:p>
-    <w:p>
-      <w:pPr>
-        <w:spacing w:line="240" w:lineRule="auto"/>
-        <w:jc w:val="both"/>
-        <w:rPr>
-          <w:rFonts w:ascii="Arial" w:hAnsi="Arial" w:cs="Arial"/>
-          <w:color w:val="767171" w:themeColor="background2" w:themeShade="80"/>
-          <w:sz w:val="24"/>
-          <w:szCs w:val="24"/>
-        </w:rPr>
-      </w:pPr>
-    </w:p>
-    <w:p>
-      <w:pPr>
-        <w:spacing w:line="240" w:lineRule="auto"/>
-        <w:jc w:val="both"/>
-        <w:rPr>
-          <w:rFonts w:ascii="Arial" w:hAnsi="Arial" w:cs="Arial"/>
-          <w:color w:val="767171" w:themeColor="background2" w:themeShade="80"/>
-          <w:sz w:val="24"/>
-          <w:szCs w:val="24"/>
-        </w:rPr>
-      </w:pPr>
-    </w:p>
-    <w:p>
-      <w:pPr>
-        <w:spacing w:line="240" w:lineRule="auto"/>
-        <w:jc w:val="both"/>
-        <w:rPr>
-          <w:rFonts w:ascii="Arial" w:hAnsi="Arial" w:cs="Arial"/>
-          <w:color w:val="767171" w:themeColor="background2" w:themeShade="80"/>
-          <w:sz w:val="24"/>
-          <w:szCs w:val="24"/>
-        </w:rPr>
-      </w:pPr>
+          <w:b/>
+          <w:sz w:val="24"/>
+          <w:szCs w:val="24"/>
+        </w:rPr>
+      </w:pPr>
+      <w:commentRangeStart w:id="0"/>
+      <w:r>
+        <w:rPr>
+          <w:rFonts w:ascii="Arial" w:hAnsi="Arial" w:cs="Arial"/>
+          <w:b/>
+          <w:sz w:val="24"/>
+          <w:szCs w:val="24"/>
+        </w:rPr>
+        <w:t>Método:</w:t>
+      </w:r>
+    </w:p>
+    <w:p>
+      <w:pPr>
+        <w:spacing w:line="240" w:lineRule="auto"/>
+        <w:jc w:val="both"/>
+        <w:rPr>
+          <w:rFonts w:ascii="Arial" w:hAnsi="Arial" w:cs="Arial"/>
+          <w:color w:val="767171" w:themeColor="background2" w:themeShade="80"/>
+          <w:sz w:val="24"/>
+          <w:szCs w:val="24"/>
+        </w:rPr>
+      </w:pPr>
+      <w:r>
+        <w:rPr>
+          <w:rFonts w:ascii="Arial" w:hAnsi="Arial" w:cs="Arial"/>
+          <w:color w:val="767171" w:themeColor="background2" w:themeShade="80"/>
+          <w:sz w:val="24"/>
+          <w:szCs w:val="24"/>
+        </w:rPr>
+        <w:t>En la sección de método se describ</w:t>
+      </w:r>
+      <w:r>
+        <w:rPr>
+          <w:rFonts w:ascii="Arial" w:hAnsi="Arial" w:cs="Arial"/>
+          <w:color w:val="767171" w:themeColor="background2" w:themeShade="80"/>
+          <w:sz w:val="24"/>
+          <w:szCs w:val="24"/>
+        </w:rPr>
+        <w:t>e a detalle lo que hicieron para resolver su pregunta de investigación. Esta sección sólo se incluye en los trabajos de investigación de campo donde se hayan propuesto recopilar sus propios datos, ya sea mediante la realización de un experimento o aplicando una encuesta.</w:t>
+      </w:r>
+      <w:r>
+        <w:rPr>
+          <w:rFonts w:ascii="Arial" w:hAnsi="Arial" w:cs="Arial"/>
+          <w:color w:val="767171" w:themeColor="background2" w:themeShade="80"/>
+          <w:sz w:val="24"/>
+          <w:szCs w:val="24"/>
+        </w:rPr>
+        <w:t xml:space="preserve"> Se deben incluir:</w:t>
+      </w:r>
+    </w:p>
+    <w:p>
+      <w:pPr>
+        <w:spacing w:line="240" w:lineRule="auto"/>
+        <w:jc w:val="both"/>
+        <w:rPr>
+          <w:rFonts w:ascii="Arial" w:hAnsi="Arial" w:cs="Arial"/>
+          <w:color w:val="767171" w:themeColor="background2" w:themeShade="80"/>
+          <w:sz w:val="24"/>
+          <w:szCs w:val="24"/>
+        </w:rPr>
+      </w:pPr>
+      <w:r>
+        <w:rPr>
+          <w:rFonts w:ascii="Arial" w:hAnsi="Arial" w:cs="Arial"/>
+          <w:color w:val="767171" w:themeColor="background2" w:themeShade="80"/>
+          <w:sz w:val="24"/>
+          <w:szCs w:val="24"/>
+        </w:rPr>
+        <w:t>[Un párrafo describiendo de manera muy general qué se hizo. Por ejemplo: “Para resolver la pregunta de investigación se aplicó una encuesta a padres de familia…”.]</w:t>
+      </w:r>
+    </w:p>
+    <w:p>
+      <w:pPr>
+        <w:spacing w:line="240" w:lineRule="auto"/>
+        <w:jc w:val="both"/>
+      </w:pPr>
+      <w:r>
+        <w:rPr>
+          <w:rFonts w:ascii="Arial" w:hAnsi="Arial" w:cs="Arial"/>
+          <w:b/>
+          <w:bCs/>
+          <w:color w:val="767171" w:themeColor="background2" w:themeShade="80"/>
+          <w:sz w:val="24"/>
+          <w:szCs w:val="24"/>
+        </w:rPr>
+        <w:t xml:space="preserve">Participantes: </w:t>
+      </w:r>
+      <w:r>
+        <w:rPr>
+          <w:rFonts w:ascii="Arial" w:hAnsi="Arial" w:cs="Arial"/>
+          <w:color w:val="767171" w:themeColor="background2" w:themeShade="80"/>
+          <w:sz w:val="24"/>
+          <w:szCs w:val="24"/>
+        </w:rPr>
+        <w:t xml:space="preserve">Descripción </w:t>
+      </w:r>
+      <w:r>
+        <w:rPr>
+          <w:rFonts w:ascii="Arial" w:hAnsi="Arial" w:cs="Arial"/>
+          <w:b/>
+          <w:bCs/>
+          <w:color w:val="767171" w:themeColor="background2" w:themeShade="80"/>
+          <w:sz w:val="24"/>
+          <w:szCs w:val="24"/>
+        </w:rPr>
+        <w:t xml:space="preserve">general </w:t>
+      </w:r>
+      <w:r>
+        <w:rPr>
+          <w:rFonts w:ascii="Arial" w:hAnsi="Arial" w:cs="Arial"/>
+          <w:color w:val="767171" w:themeColor="background2" w:themeShade="80"/>
+          <w:sz w:val="24"/>
+          <w:szCs w:val="24"/>
+        </w:rPr>
+        <w:t xml:space="preserve">de las características de los participantes que incluyeron en su estudio. No se describe a cada uno (la </w:t>
+      </w:r>
+      <w:r>
+        <w:rPr>
+          <w:rFonts w:ascii="Arial" w:hAnsi="Arial" w:cs="Arial"/>
+          <w:b/>
+          <w:bCs/>
+          <w:color w:val="767171" w:themeColor="background2" w:themeShade="80"/>
+          <w:sz w:val="24"/>
+          <w:szCs w:val="24"/>
+        </w:rPr>
+        <w:t>confidencialidad</w:t>
+      </w:r>
+      <w:r>
+        <w:rPr>
+          <w:rFonts w:ascii="Arial" w:hAnsi="Arial" w:cs="Arial"/>
+          <w:color w:val="767171" w:themeColor="background2" w:themeShade="80"/>
+          <w:sz w:val="24"/>
+          <w:szCs w:val="24"/>
+        </w:rPr>
+        <w:t xml:space="preserve"> es importantísima), sino sus características grupales y todas las variables que crean que son importantes para su estudio (Por ejemplo, rango de edad, grado escolar, colegio al que asisten, ocupación, etc.). No es necesario que incluyan todas las variables, </w:t>
+      </w:r>
+      <w:r>
+        <w:rPr>
+          <w:rFonts w:ascii="Arial" w:hAnsi="Arial" w:cs="Arial"/>
+          <w:color w:val="767171" w:themeColor="background2" w:themeShade="80"/>
+          <w:sz w:val="24"/>
+          <w:szCs w:val="24"/>
+          <w:u w:val="single"/>
+        </w:rPr>
+        <w:t>sólo aquellas que son importantes para su investigación.</w:t>
+      </w:r>
+      <w:r>
+        <w:t xml:space="preserve"> </w:t>
+      </w:r>
+    </w:p>
+    <w:p>
+      <w:pPr>
+        <w:spacing w:line="240" w:lineRule="auto"/>
+        <w:jc w:val="both"/>
+        <w:rPr>
+          <w:rFonts w:ascii="Arial" w:hAnsi="Arial" w:cs="Arial"/>
+          <w:color w:val="767171" w:themeColor="background2" w:themeShade="80"/>
+          <w:sz w:val="24"/>
+          <w:szCs w:val="24"/>
+        </w:rPr>
+      </w:pPr>
+      <w:r>
+        <w:rPr>
+          <w:rFonts w:ascii="Arial" w:hAnsi="Arial" w:cs="Arial"/>
+          <w:b/>
+          <w:bCs/>
+          <w:color w:val="767171" w:themeColor="background2" w:themeShade="80"/>
+          <w:sz w:val="24"/>
+          <w:szCs w:val="24"/>
+        </w:rPr>
+        <w:t xml:space="preserve">Materiales: </w:t>
+      </w:r>
+      <w:r>
+        <w:rPr>
+          <w:rFonts w:ascii="Arial" w:hAnsi="Arial" w:cs="Arial"/>
+          <w:color w:val="767171" w:themeColor="background2" w:themeShade="80"/>
+          <w:sz w:val="24"/>
+          <w:szCs w:val="24"/>
+        </w:rPr>
+        <w:t>Descripción general de los materiales que tuvieron que utilizar para realizar su estudio. Si aplicaron una encuesta, se describen sus características (Número de preguntas, duración total, modo de aplicación, etc.)</w:t>
+      </w:r>
+    </w:p>
+    <w:p>
+      <w:pPr>
+        <w:spacing w:line="240" w:lineRule="auto"/>
+        <w:jc w:val="both"/>
+        <w:rPr>
+          <w:rFonts w:ascii="Arial" w:hAnsi="Arial" w:cs="Arial"/>
+          <w:color w:val="767171" w:themeColor="background2" w:themeShade="80"/>
+          <w:sz w:val="24"/>
+          <w:szCs w:val="24"/>
+        </w:rPr>
+      </w:pPr>
+      <w:r>
+        <w:rPr>
+          <w:rFonts w:ascii="Arial" w:hAnsi="Arial" w:cs="Arial"/>
+          <w:b/>
+          <w:bCs/>
+          <w:color w:val="767171" w:themeColor="background2" w:themeShade="80"/>
+          <w:sz w:val="24"/>
+          <w:szCs w:val="24"/>
+        </w:rPr>
+        <w:t xml:space="preserve">Procedimiento: </w:t>
+      </w:r>
+      <w:r>
+        <w:rPr>
+          <w:rFonts w:ascii="Arial" w:hAnsi="Arial" w:cs="Arial"/>
+          <w:color w:val="767171" w:themeColor="background2" w:themeShade="80"/>
+          <w:sz w:val="24"/>
+          <w:szCs w:val="24"/>
+        </w:rPr>
+        <w:t xml:space="preserve">Se describe con detalle la secuencia de pasos que tuvieron que realizar para llevar a cabo su estudio. </w:t>
+      </w:r>
+      <w:r>
+        <w:rPr>
+          <w:rFonts w:ascii="Arial" w:hAnsi="Arial" w:cs="Arial"/>
+          <w:color w:val="767171" w:themeColor="background2" w:themeShade="80"/>
+          <w:sz w:val="24"/>
+          <w:szCs w:val="24"/>
+        </w:rPr>
+        <w:t>Cuenten, paso a paso, qué es lo que tenían que hacer sus participantes y qué preparaciones tuvieron que realizar para ello.</w:t>
+      </w:r>
+    </w:p>
+    <w:p>
+      <w:pPr>
+        <w:spacing w:line="240" w:lineRule="auto"/>
+        <w:jc w:val="both"/>
+        <w:rPr>
+          <w:rFonts w:ascii="Arial" w:hAnsi="Arial" w:cs="Arial"/>
+          <w:b/>
+          <w:sz w:val="24"/>
+          <w:szCs w:val="24"/>
+        </w:rPr>
+      </w:pPr>
+      <w:r>
+        <w:rPr>
+          <w:rFonts w:ascii="Arial" w:hAnsi="Arial" w:cs="Arial"/>
+          <w:b/>
+          <w:sz w:val="24"/>
+          <w:szCs w:val="24"/>
+        </w:rPr>
+        <w:t>Resultados</w:t>
+      </w:r>
+      <w:r>
+        <w:rPr>
+          <w:rFonts w:ascii="Arial" w:hAnsi="Arial" w:cs="Arial"/>
+          <w:b/>
+          <w:sz w:val="24"/>
+          <w:szCs w:val="24"/>
+        </w:rPr>
+        <w:t>:</w:t>
+      </w:r>
+    </w:p>
+    <w:p>
+      <w:pPr>
+        <w:spacing w:line="240" w:lineRule="auto"/>
+        <w:jc w:val="both"/>
+        <w:rPr>
+          <w:rFonts w:ascii="Arial" w:hAnsi="Arial" w:cs="Arial"/>
+          <w:color w:val="767171" w:themeColor="background2" w:themeShade="80"/>
+          <w:sz w:val="24"/>
+          <w:szCs w:val="24"/>
+        </w:rPr>
+      </w:pPr>
+      <w:r>
+        <w:rPr>
+          <w:rFonts w:ascii="Arial" w:hAnsi="Arial" w:cs="Arial"/>
+          <w:color w:val="767171" w:themeColor="background2" w:themeShade="80"/>
+          <w:sz w:val="24"/>
+          <w:szCs w:val="24"/>
+        </w:rPr>
+        <w:t xml:space="preserve">En esta sección se </w:t>
+      </w:r>
+      <w:r>
+        <w:rPr>
+          <w:rFonts w:ascii="Arial" w:hAnsi="Arial" w:cs="Arial"/>
+          <w:b/>
+          <w:bCs/>
+          <w:color w:val="767171" w:themeColor="background2" w:themeShade="80"/>
+          <w:sz w:val="24"/>
+          <w:szCs w:val="24"/>
+        </w:rPr>
+        <w:t xml:space="preserve">describen </w:t>
+      </w:r>
+      <w:r>
+        <w:rPr>
+          <w:rFonts w:ascii="Arial" w:hAnsi="Arial" w:cs="Arial"/>
+          <w:color w:val="767171" w:themeColor="background2" w:themeShade="80"/>
+          <w:sz w:val="24"/>
+          <w:szCs w:val="24"/>
+        </w:rPr>
+        <w:t xml:space="preserve">los resultados obtenidos tras la realización de su método. </w:t>
+      </w:r>
+    </w:p>
+    <w:p>
+      <w:pPr>
+        <w:spacing w:line="240" w:lineRule="auto"/>
+        <w:jc w:val="both"/>
+        <w:rPr>
+          <w:rFonts w:ascii="Arial" w:hAnsi="Arial" w:cs="Arial"/>
+          <w:color w:val="767171" w:themeColor="background2" w:themeShade="80"/>
+          <w:sz w:val="24"/>
+          <w:szCs w:val="24"/>
+        </w:rPr>
+      </w:pPr>
+      <w:r>
+        <w:rPr>
+          <w:rFonts w:ascii="Arial" w:hAnsi="Arial" w:cs="Arial"/>
+          <w:color w:val="767171" w:themeColor="background2" w:themeShade="80"/>
+          <w:sz w:val="24"/>
+          <w:szCs w:val="24"/>
+        </w:rPr>
+        <w:lastRenderedPageBreak/>
+        <w:t>Si realizaron una encuesta, pueden elegir presentar las respuestas obtenidas en cada una de las preguntas realizadas, o bien, hacer una síntesis de las más representativas (especialmente útil para las encuestas que impliquen respuestas abiertas).</w:t>
+      </w:r>
+    </w:p>
+    <w:p>
+      <w:pPr>
+        <w:spacing w:line="240" w:lineRule="auto"/>
+        <w:jc w:val="both"/>
+        <w:rPr>
+          <w:rFonts w:ascii="Arial" w:hAnsi="Arial" w:cs="Arial"/>
+          <w:color w:val="767171" w:themeColor="background2" w:themeShade="80"/>
+          <w:sz w:val="24"/>
+          <w:szCs w:val="24"/>
+        </w:rPr>
+      </w:pPr>
+      <w:r>
+        <w:rPr>
+          <w:rFonts w:ascii="Arial" w:hAnsi="Arial" w:cs="Arial"/>
+          <w:color w:val="767171" w:themeColor="background2" w:themeShade="80"/>
+          <w:sz w:val="24"/>
+          <w:szCs w:val="24"/>
+        </w:rPr>
+        <w:t>Si realizaron un experimento, describan de manera general cuáles fueron los resultados obtenidos.</w:t>
+      </w:r>
+    </w:p>
+    <w:p>
+      <w:pPr>
+        <w:spacing w:line="240" w:lineRule="auto"/>
+        <w:jc w:val="both"/>
+        <w:rPr>
+          <w:rFonts w:ascii="Arial" w:hAnsi="Arial" w:cs="Arial"/>
+          <w:color w:val="767171" w:themeColor="background2" w:themeShade="80"/>
+          <w:sz w:val="24"/>
+          <w:szCs w:val="24"/>
+        </w:rPr>
+      </w:pPr>
+      <w:r>
+        <w:rPr>
+          <w:rFonts w:ascii="Arial" w:hAnsi="Arial" w:cs="Arial"/>
+          <w:color w:val="767171" w:themeColor="background2" w:themeShade="80"/>
+          <w:sz w:val="24"/>
+          <w:szCs w:val="24"/>
+        </w:rPr>
+        <w:t>Es importante que para la presentación de sus resultados se apoyen de recursos gráficos como los vistos en clase: Utilicen tablas y gráficas para presentar los datos recopilados.</w:t>
+      </w:r>
+      <w:commentRangeEnd w:id="0"/>
+      <w:r>
+        <w:rPr>
+          <w:rFonts w:ascii="Arial" w:hAnsi="Arial" w:cs="Arial"/>
+          <w:color w:val="767171" w:themeColor="background2" w:themeShade="80"/>
+          <w:sz w:val="24"/>
+          <w:szCs w:val="24"/>
+        </w:rPr>
+        <w:t xml:space="preserve"> </w:t>
+      </w:r>
+      <w:r>
+        <w:rPr>
+          <w:rStyle w:val="Refdecomentario"/>
+        </w:rPr>
+        <w:commentReference w:id="0"/>
+      </w:r>
+    </w:p>
+    <w:p>
+      <w:pPr>
+        <w:spacing w:line="240" w:lineRule="auto"/>
+        <w:jc w:val="both"/>
+        <w:rPr>
+          <w:rFonts w:ascii="Arial" w:hAnsi="Arial" w:cs="Arial"/>
+          <w:color w:val="767171" w:themeColor="background2" w:themeShade="80"/>
+          <w:sz w:val="24"/>
+          <w:szCs w:val="24"/>
+        </w:rPr>
+      </w:pPr>
+    </w:p>
+    <w:p>
+      <w:pPr>
+        <w:spacing w:line="240" w:lineRule="auto"/>
+        <w:jc w:val="both"/>
+        <w:rPr>
+          <w:rFonts w:ascii="Arial" w:hAnsi="Arial" w:cs="Arial"/>
+          <w:b/>
+          <w:sz w:val="24"/>
+          <w:szCs w:val="24"/>
+        </w:rPr>
+      </w:pPr>
+      <w:r>
+        <w:rPr>
+          <w:rFonts w:ascii="Arial" w:hAnsi="Arial" w:cs="Arial"/>
+          <w:b/>
+          <w:sz w:val="24"/>
+          <w:szCs w:val="24"/>
+        </w:rPr>
+        <w:t>Discusión</w:t>
+      </w:r>
+      <w:r>
+        <w:rPr>
+          <w:rFonts w:ascii="Arial" w:hAnsi="Arial" w:cs="Arial"/>
+          <w:b/>
+          <w:sz w:val="24"/>
+          <w:szCs w:val="24"/>
+        </w:rPr>
+        <w:t>:</w:t>
+      </w:r>
+    </w:p>
+    <w:p>
+      <w:pPr>
+        <w:spacing w:line="240" w:lineRule="auto"/>
+        <w:jc w:val="both"/>
+        <w:rPr>
+          <w:rFonts w:ascii="Arial" w:hAnsi="Arial" w:cs="Arial"/>
+          <w:color w:val="767171" w:themeColor="background2" w:themeShade="80"/>
+          <w:sz w:val="24"/>
+          <w:szCs w:val="24"/>
+        </w:rPr>
+      </w:pPr>
+      <w:r>
+        <w:rPr>
+          <w:rFonts w:ascii="Arial" w:hAnsi="Arial" w:cs="Arial"/>
+          <w:color w:val="767171" w:themeColor="background2" w:themeShade="80"/>
+          <w:sz w:val="24"/>
+          <w:szCs w:val="24"/>
+        </w:rPr>
+        <w:t>En esta sección</w:t>
+      </w:r>
+      <w:r>
+        <w:rPr>
+          <w:rFonts w:ascii="Arial" w:hAnsi="Arial" w:cs="Arial"/>
+          <w:color w:val="767171" w:themeColor="background2" w:themeShade="80"/>
+          <w:sz w:val="24"/>
+          <w:szCs w:val="24"/>
+        </w:rPr>
+        <w:t xml:space="preserve"> se realiza una síntesis de todo lo que han presentado hasta ahora su trabajo. Es la elaboración final que comienza a atar cabos para llegar a la gran conclusión de su investigación.</w:t>
+      </w:r>
+    </w:p>
+    <w:p>
+      <w:pPr>
+        <w:spacing w:line="240" w:lineRule="auto"/>
+        <w:jc w:val="both"/>
+        <w:rPr>
+          <w:rFonts w:ascii="Arial" w:hAnsi="Arial" w:cs="Arial"/>
+          <w:color w:val="767171" w:themeColor="background2" w:themeShade="80"/>
+          <w:sz w:val="24"/>
+          <w:szCs w:val="24"/>
+        </w:rPr>
+      </w:pPr>
+      <w:r>
+        <w:rPr>
+          <w:rFonts w:ascii="Arial" w:hAnsi="Arial" w:cs="Arial"/>
+          <w:b/>
+          <w:bCs/>
+          <w:color w:val="767171" w:themeColor="background2" w:themeShade="80"/>
+          <w:sz w:val="24"/>
+          <w:szCs w:val="24"/>
+        </w:rPr>
+        <w:t>Para aquellos que hicieron investigación de campo</w:t>
+      </w:r>
+      <w:r>
+        <w:rPr>
+          <w:rFonts w:ascii="Arial" w:hAnsi="Arial" w:cs="Arial"/>
+          <w:b/>
+          <w:bCs/>
+          <w:color w:val="767171" w:themeColor="background2" w:themeShade="80"/>
+          <w:sz w:val="24"/>
+          <w:szCs w:val="24"/>
+        </w:rPr>
+        <w:t xml:space="preserve"> (datos)</w:t>
+      </w:r>
+      <w:r>
+        <w:rPr>
+          <w:rFonts w:ascii="Arial" w:hAnsi="Arial" w:cs="Arial"/>
+          <w:b/>
+          <w:bCs/>
+          <w:color w:val="767171" w:themeColor="background2" w:themeShade="80"/>
+          <w:sz w:val="24"/>
+          <w:szCs w:val="24"/>
+        </w:rPr>
+        <w:t>:</w:t>
+      </w:r>
+      <w:r>
+        <w:rPr>
+          <w:rFonts w:ascii="Arial" w:hAnsi="Arial" w:cs="Arial"/>
+          <w:b/>
+          <w:bCs/>
+          <w:color w:val="767171" w:themeColor="background2" w:themeShade="80"/>
+          <w:sz w:val="24"/>
+          <w:szCs w:val="24"/>
+        </w:rPr>
+        <w:t xml:space="preserve"> </w:t>
+      </w:r>
+      <w:r>
+        <w:rPr>
+          <w:rFonts w:ascii="Arial" w:hAnsi="Arial" w:cs="Arial"/>
+          <w:color w:val="767171" w:themeColor="background2" w:themeShade="80"/>
+          <w:sz w:val="24"/>
+          <w:szCs w:val="24"/>
+        </w:rPr>
+        <w:t xml:space="preserve">Mientras que en la sección de Resultados deben limitarse a reportar o describir los principales resultados obtenidos después de realizar su método (tal cual, mencionándolos con detalle), es en la Discusión donde deben </w:t>
+      </w:r>
+      <w:r>
+        <w:rPr>
+          <w:rFonts w:ascii="Arial" w:hAnsi="Arial" w:cs="Arial"/>
+          <w:b/>
+          <w:bCs/>
+          <w:color w:val="767171" w:themeColor="background2" w:themeShade="80"/>
+          <w:sz w:val="24"/>
+          <w:szCs w:val="24"/>
+        </w:rPr>
+        <w:t xml:space="preserve">interpretar </w:t>
+      </w:r>
+      <w:r>
+        <w:rPr>
+          <w:rFonts w:ascii="Arial" w:hAnsi="Arial" w:cs="Arial"/>
+          <w:color w:val="767171" w:themeColor="background2" w:themeShade="80"/>
+          <w:sz w:val="24"/>
+          <w:szCs w:val="24"/>
+        </w:rPr>
+        <w:t>la información que recolectaron, utilizando la información que recopilaron a lo largo de su marco teórico para contrastarla y compararla. Implica hacer un contraste entre lo que encontraron y sus hipótesis (o bien, las hipótesis sugeridas por la literatura revisada) y comenzar a elaborar en la gran pregunta: ¿De qué forma los resultados obtenidos me ayudan a dar respuesta a mi pregunta de investigación?</w:t>
+      </w:r>
+    </w:p>
+    <w:p>
+      <w:pPr>
+        <w:spacing w:line="240" w:lineRule="auto"/>
+        <w:jc w:val="both"/>
+        <w:rPr>
+          <w:rFonts w:ascii="Arial" w:hAnsi="Arial" w:cs="Arial"/>
+          <w:color w:val="767171" w:themeColor="background2" w:themeShade="80"/>
+          <w:sz w:val="24"/>
+          <w:szCs w:val="24"/>
+        </w:rPr>
+      </w:pPr>
+      <w:r>
+        <w:rPr>
+          <w:rFonts w:ascii="Arial" w:hAnsi="Arial" w:cs="Arial"/>
+          <w:b/>
+          <w:bCs/>
+          <w:color w:val="767171" w:themeColor="background2" w:themeShade="80"/>
+          <w:sz w:val="24"/>
+          <w:szCs w:val="24"/>
+        </w:rPr>
+        <w:t>Para aquellos que hicieron investigación documental</w:t>
+      </w:r>
+      <w:r>
+        <w:rPr>
+          <w:rFonts w:ascii="Arial" w:hAnsi="Arial" w:cs="Arial"/>
+          <w:b/>
+          <w:bCs/>
+          <w:color w:val="767171" w:themeColor="background2" w:themeShade="80"/>
+          <w:sz w:val="24"/>
+          <w:szCs w:val="24"/>
+        </w:rPr>
+        <w:t xml:space="preserve"> (sin datos)</w:t>
+      </w:r>
+      <w:r>
+        <w:rPr>
+          <w:rFonts w:ascii="Arial" w:hAnsi="Arial" w:cs="Arial"/>
+          <w:b/>
+          <w:bCs/>
+          <w:color w:val="767171" w:themeColor="background2" w:themeShade="80"/>
+          <w:sz w:val="24"/>
+          <w:szCs w:val="24"/>
+        </w:rPr>
+        <w:t>:</w:t>
+      </w:r>
+      <w:r>
+        <w:rPr>
+          <w:rFonts w:ascii="Arial" w:hAnsi="Arial" w:cs="Arial"/>
+          <w:b/>
+          <w:bCs/>
+          <w:color w:val="767171" w:themeColor="background2" w:themeShade="80"/>
+          <w:sz w:val="24"/>
+          <w:szCs w:val="24"/>
+        </w:rPr>
+        <w:t xml:space="preserve"> </w:t>
+      </w:r>
+      <w:r>
+        <w:rPr>
+          <w:rFonts w:ascii="Arial" w:hAnsi="Arial" w:cs="Arial"/>
+          <w:color w:val="767171" w:themeColor="background2" w:themeShade="80"/>
+          <w:sz w:val="24"/>
+          <w:szCs w:val="24"/>
+        </w:rPr>
+        <w:t xml:space="preserve">Mientras que el marco teórico es un resumen de la información que encontraron en las fuentes consultadas (tal cual, reportándola), en la discusión deben </w:t>
+      </w:r>
+      <w:r>
+        <w:rPr>
+          <w:rFonts w:ascii="Arial" w:hAnsi="Arial" w:cs="Arial"/>
+          <w:color w:val="767171" w:themeColor="background2" w:themeShade="80"/>
+          <w:sz w:val="24"/>
+          <w:szCs w:val="24"/>
+        </w:rPr>
+        <w:t>apropiarse de esta información y comenzar a elaborar los puntos clave para entender el fenómeno que se propusieron investigar y comenzar a construir una respuesta concluyente a su pregunta de investigación. La discusión no necesariamente requiere citas nuevas, simplemente requiere que ustedes respondan a la pregunta: ¿De qué forma la información expuesta en el marco teórico ayuda a dar respuesta a su pregunta de investigación?</w:t>
+      </w:r>
+    </w:p>
+    <w:p>
+      <w:pPr>
+        <w:spacing w:line="240" w:lineRule="auto"/>
+        <w:jc w:val="both"/>
+        <w:rPr>
+          <w:rFonts w:ascii="Arial" w:hAnsi="Arial" w:cs="Arial"/>
+          <w:b/>
+          <w:bCs/>
+          <w:color w:val="767171" w:themeColor="background2" w:themeShade="80"/>
+          <w:sz w:val="24"/>
+          <w:szCs w:val="24"/>
+        </w:rPr>
+      </w:pPr>
+    </w:p>
+    <w:p>
+      <w:pPr>
+        <w:spacing w:line="240" w:lineRule="auto"/>
+        <w:jc w:val="both"/>
+        <w:rPr>
+          <w:rFonts w:ascii="Arial" w:hAnsi="Arial" w:cs="Arial"/>
+          <w:color w:val="767171" w:themeColor="background2" w:themeShade="80"/>
+          <w:sz w:val="24"/>
+          <w:szCs w:val="24"/>
+        </w:rPr>
+      </w:pPr>
+    </w:p>
+    <w:p>
+      <w:pPr>
+        <w:spacing w:line="240" w:lineRule="auto"/>
+        <w:jc w:val="both"/>
+        <w:rPr>
+          <w:rFonts w:ascii="Arial" w:hAnsi="Arial" w:cs="Arial"/>
+          <w:b/>
+          <w:sz w:val="24"/>
+          <w:szCs w:val="24"/>
+        </w:rPr>
+      </w:pPr>
+      <w:r>
+        <w:rPr>
+          <w:rFonts w:ascii="Arial" w:hAnsi="Arial" w:cs="Arial"/>
+          <w:b/>
+          <w:sz w:val="24"/>
+          <w:szCs w:val="24"/>
+        </w:rPr>
+        <w:t>Conclusión</w:t>
+      </w:r>
+      <w:r>
+        <w:rPr>
+          <w:rFonts w:ascii="Arial" w:hAnsi="Arial" w:cs="Arial"/>
+          <w:b/>
+          <w:sz w:val="24"/>
+          <w:szCs w:val="24"/>
+        </w:rPr>
+        <w:t>:</w:t>
+      </w:r>
+    </w:p>
+    <w:p>
+      <w:pPr>
+        <w:spacing w:line="240" w:lineRule="auto"/>
+        <w:jc w:val="both"/>
+        <w:rPr>
+          <w:rFonts w:ascii="Arial" w:hAnsi="Arial" w:cs="Arial"/>
+          <w:color w:val="767171" w:themeColor="background2" w:themeShade="80"/>
+          <w:sz w:val="24"/>
+          <w:szCs w:val="24"/>
+        </w:rPr>
+      </w:pPr>
+      <w:r>
+        <w:rPr>
+          <w:rFonts w:ascii="Arial" w:hAnsi="Arial" w:cs="Arial"/>
+          <w:color w:val="767171" w:themeColor="background2" w:themeShade="80"/>
+          <w:sz w:val="24"/>
+          <w:szCs w:val="24"/>
+        </w:rPr>
+        <w:t xml:space="preserve">La conclusión es </w:t>
+      </w:r>
+      <w:r>
+        <w:rPr>
+          <w:rFonts w:ascii="Arial" w:hAnsi="Arial" w:cs="Arial"/>
+          <w:b/>
+          <w:bCs/>
+          <w:color w:val="767171" w:themeColor="background2" w:themeShade="80"/>
+          <w:sz w:val="24"/>
+          <w:szCs w:val="24"/>
+        </w:rPr>
+        <w:t>la</w:t>
+      </w:r>
+      <w:r>
+        <w:rPr>
+          <w:rFonts w:ascii="Arial" w:hAnsi="Arial" w:cs="Arial"/>
+          <w:color w:val="767171" w:themeColor="background2" w:themeShade="80"/>
+          <w:sz w:val="24"/>
+          <w:szCs w:val="24"/>
+        </w:rPr>
+        <w:t xml:space="preserve"> respuesta a su(s) preguntas de investigación. Presenta, en uno o dos párrafos máximo cuál es la gran respuesta que, después de realizar su investigación, obtuvieron.</w:t>
+      </w:r>
+      <w:r>
+        <w:rPr>
+          <w:rFonts w:ascii="Arial" w:hAnsi="Arial" w:cs="Arial"/>
+          <w:color w:val="767171" w:themeColor="background2" w:themeShade="80"/>
+          <w:sz w:val="24"/>
+          <w:szCs w:val="24"/>
+        </w:rPr>
+        <w:t xml:space="preserve"> Es breve y concreta y </w:t>
+      </w:r>
+      <w:r>
+        <w:rPr>
+          <w:rFonts w:ascii="Arial" w:hAnsi="Arial" w:cs="Arial"/>
+          <w:b/>
+          <w:bCs/>
+          <w:color w:val="767171" w:themeColor="background2" w:themeShade="80"/>
+          <w:sz w:val="24"/>
+          <w:szCs w:val="24"/>
+        </w:rPr>
+        <w:t>no incluye citas ni referencias</w:t>
+      </w:r>
+      <w:r>
+        <w:rPr>
+          <w:rFonts w:ascii="Arial" w:hAnsi="Arial" w:cs="Arial"/>
+          <w:color w:val="767171" w:themeColor="background2" w:themeShade="80"/>
+          <w:sz w:val="24"/>
+          <w:szCs w:val="24"/>
+        </w:rPr>
+        <w:t xml:space="preserve">, puesto se supone está contenida en el trabajo que </w:t>
+      </w:r>
+      <w:r>
+        <w:rPr>
+          <w:rFonts w:ascii="Arial" w:hAnsi="Arial" w:cs="Arial"/>
+          <w:b/>
+          <w:bCs/>
+          <w:color w:val="767171" w:themeColor="background2" w:themeShade="80"/>
+          <w:sz w:val="24"/>
+          <w:szCs w:val="24"/>
+        </w:rPr>
+        <w:t>ustedes realizaron</w:t>
+      </w:r>
+      <w:r>
+        <w:rPr>
+          <w:rFonts w:ascii="Arial" w:hAnsi="Arial" w:cs="Arial"/>
+          <w:color w:val="767171" w:themeColor="background2" w:themeShade="80"/>
+          <w:sz w:val="24"/>
+          <w:szCs w:val="24"/>
+        </w:rPr>
+        <w:t>.</w:t>
+      </w:r>
     </w:p>
     <w:p>
       <w:pPr>
@@ -1442,9 +2758,55 @@
 </w:document>
 </file>
 
+<file path=word/comments.xml><?xml version="1.0" encoding="utf-8"?>
+<w:comments xmlns:wpc="http://schemas.microsoft.com/office/word/2010/wordprocessingCanvas" xmlns:cx="http://schemas.microsoft.com/office/drawing/2014/chartex" xmlns:cx1="http://schemas.microsoft.com/office/drawing/2015/9/8/chartex" xmlns:cx2="http://schemas.microsoft.com/office/drawing/2015/10/21/chartex" xmlns:cx3="http://schemas.microsoft.com/office/drawing/2016/5/9/chartex" xmlns:cx4="http://schemas.microsoft.com/office/drawing/2016/5/10/chartex" xmlns:cx5="http://schemas.microsoft.com/office/drawing/2016/5/11/chartex" xmlns:cx6="http://schemas.microsoft.com/office/drawing/2016/5/12/chartex" xmlns:cx7="http://schemas.microsoft.com/office/drawing/2016/5/13/chartex" xmlns:cx8="http://schemas.microsoft.com/office/drawing/2016/5/14/chartex" xmlns:mc="http://schemas.openxmlformats.org/markup-compatibility/2006" xmlns:aink="http://schemas.microsoft.com/office/drawing/2016/ink" xmlns:am3d="http://schemas.microsoft.com/office/drawing/2017/model3d" xmlns:o="urn:schemas-microsoft-com:office:office" xmlns:r="http://schemas.openxmlformats.org/officeDocument/2006/relationships" xmlns:m="http://schemas.openxmlformats.org/officeDocument/2006/math" xmlns:v="urn:schemas-microsoft-com:vml" xmlns:wp14="http://schemas.microsoft.com/office/word/2010/wordprocessingDrawing" xmlns:wp="http://schemas.openxmlformats.org/drawingml/2006/wordprocessingDrawing" xmlns:w10="urn:schemas-microsoft-com:office:word" xmlns:w="http://schemas.openxmlformats.org/wordprocessingml/2006/main" xmlns:w14="http://schemas.microsoft.com/office/word/2010/wordml" xmlns:w15="http://schemas.microsoft.com/office/word/2012/wordml" xmlns:w16cid="http://schemas.microsoft.com/office/word/2016/wordml/cid" xmlns:w16se="http://schemas.microsoft.com/office/word/2015/wordml/symex" xmlns:wpg="http://schemas.microsoft.com/office/word/2010/wordprocessingGroup" xmlns:wpi="http://schemas.microsoft.com/office/word/2010/wordprocessingInk" xmlns:wne="http://schemas.microsoft.com/office/word/2006/wordml" xmlns:wps="http://schemas.microsoft.com/office/word/2010/wordprocessingShape" mc:Ignorable="w14 w15 w16se w16cid wp14">
+  <w:comment w:id="0" w:author="asus" w:date="2020-04-23T12:04:00Z" w:initials="a">
+    <w:p>
+      <w:pPr>
+        <w:pStyle w:val="Textocomentario"/>
+      </w:pPr>
+      <w:r>
+        <w:rPr>
+          <w:rStyle w:val="Refdecomentario"/>
+        </w:rPr>
+        <w:annotationRef/>
+      </w:r>
+      <w:r>
+        <w:t>Estas dos secciones aplican únicamente para aquellos que hayan decidido realizar un trabajo de investigació</w:t>
+      </w:r>
+      <w:r>
+        <w:t>n de campo</w:t>
+      </w:r>
+      <w:r>
+        <w:t>.</w:t>
+      </w:r>
+      <w:r>
+        <w:br/>
+      </w:r>
+      <w:r>
+        <w:br/>
+        <w:t>Si su trabajo es documental, pasamos directamente del marco teórico a las discusiones.</w:t>
+      </w:r>
+    </w:p>
+  </w:comment>
+</w:comments>
+</file>
+
+<file path=word/commentsExtended.xml><?xml version="1.0" encoding="utf-8"?>
+<w15:commentsEx xmlns:wpc="http://schemas.microsoft.com/office/word/2010/wordprocessingCanvas" xmlns:cx="http://schemas.microsoft.com/office/drawing/2014/chartex" xmlns:cx1="http://schemas.microsoft.com/office/drawing/2015/9/8/chartex" xmlns:cx2="http://schemas.microsoft.com/office/drawing/2015/10/21/chartex" xmlns:cx3="http://schemas.microsoft.com/office/drawing/2016/5/9/chartex" xmlns:cx4="http://schemas.microsoft.com/office/drawing/2016/5/10/chartex" xmlns:cx5="http://schemas.microsoft.com/office/drawing/2016/5/11/chartex" xmlns:cx6="http://schemas.microsoft.com/office/drawing/2016/5/12/chartex" xmlns:cx7="http://schemas.microsoft.com/office/drawing/2016/5/13/chartex" xmlns:cx8="http://schemas.microsoft.com/office/drawing/2016/5/14/chartex" xmlns:mc="http://schemas.openxmlformats.org/markup-compatibility/2006" xmlns:aink="http://schemas.microsoft.com/office/drawing/2016/ink" xmlns:am3d="http://schemas.microsoft.com/office/drawing/2017/model3d" xmlns:o="urn:schemas-microsoft-com:office:office" xmlns:r="http://schemas.openxmlformats.org/officeDocument/2006/relationships" xmlns:m="http://schemas.openxmlformats.org/officeDocument/2006/math" xmlns:v="urn:schemas-microsoft-com:vml" xmlns:wp14="http://schemas.microsoft.com/office/word/2010/wordprocessingDrawing" xmlns:wp="http://schemas.openxmlformats.org/drawingml/2006/wordprocessingDrawing" xmlns:w10="urn:schemas-microsoft-com:office:word" xmlns:w="http://schemas.openxmlformats.org/wordprocessingml/2006/main" xmlns:w14="http://schemas.microsoft.com/office/word/2010/wordml" xmlns:w15="http://schemas.microsoft.com/office/word/2012/wordml" xmlns:w16cid="http://schemas.microsoft.com/office/word/2016/wordml/cid" xmlns:w16se="http://schemas.microsoft.com/office/word/2015/wordml/symex" xmlns:wpg="http://schemas.microsoft.com/office/word/2010/wordprocessingGroup" xmlns:wpi="http://schemas.microsoft.com/office/word/2010/wordprocessingInk" xmlns:wne="http://schemas.microsoft.com/office/word/2006/wordml" xmlns:wps="http://schemas.microsoft.com/office/word/2010/wordprocessingShape" mc:Ignorable="w14 w15 w16se w16cid wp14">
+  <w15:commentEx w15:paraId="0D10AB44" w15:done="0"/>
+</w15:commentsEx>
+</file>
+
+<file path=word/commentsIds.xml><?xml version="1.0" encoding="utf-8"?>
+<w16cid:commentsIds xmlns:wpc="http://schemas.microsoft.com/office/word/2010/wordprocessingCanvas" xmlns:cx="http://schemas.microsoft.com/office/drawing/2014/chartex" xmlns:cx1="http://schemas.microsoft.com/office/drawing/2015/9/8/chartex" xmlns:cx2="http://schemas.microsoft.com/office/drawing/2015/10/21/chartex" xmlns:cx3="http://schemas.microsoft.com/office/drawing/2016/5/9/chartex" xmlns:cx4="http://schemas.microsoft.com/office/drawing/2016/5/10/chartex" xmlns:cx5="http://schemas.microsoft.com/office/drawing/2016/5/11/chartex" xmlns:cx6="http://schemas.microsoft.com/office/drawing/2016/5/12/chartex" xmlns:cx7="http://schemas.microsoft.com/office/drawing/2016/5/13/chartex" xmlns:cx8="http://schemas.microsoft.com/office/drawing/2016/5/14/chartex" xmlns:mc="http://schemas.openxmlformats.org/markup-compatibility/2006" xmlns:aink="http://schemas.microsoft.com/office/drawing/2016/ink" xmlns:am3d="http://schemas.microsoft.com/office/drawing/2017/model3d" xmlns:o="urn:schemas-microsoft-com:office:office" xmlns:r="http://schemas.openxmlformats.org/officeDocument/2006/relationships" xmlns:m="http://schemas.openxmlformats.org/officeDocument/2006/math" xmlns:v="urn:schemas-microsoft-com:vml" xmlns:wp14="http://schemas.microsoft.com/office/word/2010/wordprocessingDrawing" xmlns:wp="http://schemas.openxmlformats.org/drawingml/2006/wordprocessingDrawing" xmlns:w10="urn:schemas-microsoft-com:office:word" xmlns:w="http://schemas.openxmlformats.org/wordprocessingml/2006/main" xmlns:w14="http://schemas.microsoft.com/office/word/2010/wordml" xmlns:w15="http://schemas.microsoft.com/office/word/2012/wordml" xmlns:w16cid="http://schemas.microsoft.com/office/word/2016/wordml/cid" xmlns:w16se="http://schemas.microsoft.com/office/word/2015/wordml/symex" xmlns:wpg="http://schemas.microsoft.com/office/word/2010/wordprocessingGroup" xmlns:wpi="http://schemas.microsoft.com/office/word/2010/wordprocessingInk" xmlns:wne="http://schemas.microsoft.com/office/word/2006/wordml" xmlns:wps="http://schemas.microsoft.com/office/word/2010/wordprocessingShape" mc:Ignorable="w14 w15 w16se w16cid wp14">
+  <w16cid:commentId w16cid:paraId="0D10AB44" w16cid:durableId="224C02B9"/>
+</w16cid:commentsIds>
+</file>
+
 <file path=word/numbering.xml><?xml version="1.0" encoding="utf-8"?>
-<w:numbering xmlns:wpc="http://schemas.microsoft.com/office/word/2010/wordprocessingCanvas" xmlns:mc="http://schemas.openxmlformats.org/markup-compatibility/2006" xmlns:o="urn:schemas-microsoft-com:office:office" xmlns:r="http://schemas.openxmlformats.org/officeDocument/2006/relationships" xmlns:m="http://schemas.openxmlformats.org/officeDocument/2006/math" xmlns:v="urn:schemas-microsoft-com:vml" xmlns:wp14="http://schemas.microsoft.com/office/word/2010/wordprocessingDrawing" xmlns:wp="http://schemas.openxmlformats.org/drawingml/2006/wordprocessingDrawing" xmlns:w10="urn:schemas-microsoft-com:office:word" xmlns:w="http://schemas.openxmlformats.org/wordprocessingml/2006/main" xmlns:w14="http://schemas.microsoft.com/office/word/2010/wordml" xmlns:w15="http://schemas.microsoft.com/office/word/2012/wordml" xmlns:wpg="http://schemas.microsoft.com/office/word/2010/wordprocessingGroup" xmlns:wpi="http://schemas.microsoft.com/office/word/2010/wordprocessingInk" xmlns:wne="http://schemas.microsoft.com/office/word/2006/wordml" xmlns:wps="http://schemas.microsoft.com/office/word/2010/wordprocessingShape" mc:Ignorable="w14 w15 wp14">
-  <w:abstractNum w:abstractNumId="0">
+<w:numbering xmlns:wpc="http://schemas.microsoft.com/office/word/2010/wordprocessingCanvas" xmlns:cx="http://schemas.microsoft.com/office/drawing/2014/chartex" xmlns:cx1="http://schemas.microsoft.com/office/drawing/2015/9/8/chartex" xmlns:cx2="http://schemas.microsoft.com/office/drawing/2015/10/21/chartex" xmlns:cx3="http://schemas.microsoft.com/office/drawing/2016/5/9/chartex" xmlns:cx4="http://schemas.microsoft.com/office/drawing/2016/5/10/chartex" xmlns:cx5="http://schemas.microsoft.com/office/drawing/2016/5/11/chartex" xmlns:cx6="http://schemas.microsoft.com/office/drawing/2016/5/12/chartex" xmlns:cx7="http://schemas.microsoft.com/office/drawing/2016/5/13/chartex" xmlns:cx8="http://schemas.microsoft.com/office/drawing/2016/5/14/chartex" xmlns:mc="http://schemas.openxmlformats.org/markup-compatibility/2006" xmlns:aink="http://schemas.microsoft.com/office/drawing/2016/ink" xmlns:am3d="http://schemas.microsoft.com/office/drawing/2017/model3d" xmlns:o="urn:schemas-microsoft-com:office:office" xmlns:r="http://schemas.openxmlformats.org/officeDocument/2006/relationships" xmlns:m="http://schemas.openxmlformats.org/officeDocument/2006/math" xmlns:v="urn:schemas-microsoft-com:vml" xmlns:wp14="http://schemas.microsoft.com/office/word/2010/wordprocessingDrawing" xmlns:wp="http://schemas.openxmlformats.org/drawingml/2006/wordprocessingDrawing" xmlns:w10="urn:schemas-microsoft-com:office:word" xmlns:w="http://schemas.openxmlformats.org/wordprocessingml/2006/main" xmlns:w14="http://schemas.microsoft.com/office/word/2010/wordml" xmlns:w15="http://schemas.microsoft.com/office/word/2012/wordml" xmlns:w16cid="http://schemas.microsoft.com/office/word/2016/wordml/cid" xmlns:w16se="http://schemas.microsoft.com/office/word/2015/wordml/symex" xmlns:wpg="http://schemas.microsoft.com/office/word/2010/wordprocessingGroup" xmlns:wpi="http://schemas.microsoft.com/office/word/2010/wordprocessingInk" xmlns:wne="http://schemas.microsoft.com/office/word/2006/wordml" xmlns:wps="http://schemas.microsoft.com/office/word/2010/wordprocessingShape" mc:Ignorable="w14 w15 w16se w16cid wp14">
+  <w:abstractNum w:abstractNumId="0" w15:restartNumberingAfterBreak="0">
     <w:nsid w:val="0A603088"/>
     <w:multiLevelType w:val="hybridMultilevel"/>
     <w:tmpl w:val="13948B14"/>
@@ -1557,7 +2919,120 @@
       </w:rPr>
     </w:lvl>
   </w:abstractNum>
-  <w:abstractNum w:abstractNumId="1">
+  <w:abstractNum w:abstractNumId="1" w15:restartNumberingAfterBreak="0">
+    <w:nsid w:val="0CE72CD1"/>
+    <w:multiLevelType w:val="hybridMultilevel"/>
+    <w:tmpl w:val="14742278"/>
+    <w:lvl w:ilvl="0" w:tplc="080A0001">
+      <w:start w:val="1"/>
+      <w:numFmt w:val="bullet"/>
+      <w:lvlText w:val=""/>
+      <w:lvlJc w:val="left"/>
+      <w:pPr>
+        <w:ind w:left="720" w:hanging="360"/>
+      </w:pPr>
+      <w:rPr>
+        <w:rFonts w:ascii="Symbol" w:hAnsi="Symbol" w:cs="Symbol" w:hint="default"/>
+      </w:rPr>
+    </w:lvl>
+    <w:lvl w:ilvl="1" w:tplc="080A0003" w:tentative="1">
+      <w:start w:val="1"/>
+      <w:numFmt w:val="bullet"/>
+      <w:lvlText w:val="o"/>
+      <w:lvlJc w:val="left"/>
+      <w:pPr>
+        <w:ind w:left="1440" w:hanging="360"/>
+      </w:pPr>
+      <w:rPr>
+        <w:rFonts w:ascii="Courier New" w:hAnsi="Courier New" w:cs="Courier New" w:hint="default"/>
+      </w:rPr>
+    </w:lvl>
+    <w:lvl w:ilvl="2" w:tplc="080A0005" w:tentative="1">
+      <w:start w:val="1"/>
+      <w:numFmt w:val="bullet"/>
+      <w:lvlText w:val=""/>
+      <w:lvlJc w:val="left"/>
+      <w:pPr>
+        <w:ind w:left="2160" w:hanging="360"/>
+      </w:pPr>
+      <w:rPr>
+        <w:rFonts w:ascii="Wingdings" w:hAnsi="Wingdings" w:cs="Wingdings" w:hint="default"/>
+      </w:rPr>
+    </w:lvl>
+    <w:lvl w:ilvl="3" w:tplc="080A0001" w:tentative="1">
+      <w:start w:val="1"/>
+      <w:numFmt w:val="bullet"/>
+      <w:lvlText w:val=""/>
+      <w:lvlJc w:val="left"/>
+      <w:pPr>
+        <w:ind w:left="2880" w:hanging="360"/>
+      </w:pPr>
+      <w:rPr>
+        <w:rFonts w:ascii="Symbol" w:hAnsi="Symbol" w:cs="Symbol" w:hint="default"/>
+      </w:rPr>
+    </w:lvl>
+    <w:lvl w:ilvl="4" w:tplc="080A0003" w:tentative="1">
+      <w:start w:val="1"/>
+      <w:numFmt w:val="bullet"/>
+      <w:lvlText w:val="o"/>
+      <w:lvlJc w:val="left"/>
+      <w:pPr>
+        <w:ind w:left="3600" w:hanging="360"/>
+      </w:pPr>
+      <w:rPr>
+        <w:rFonts w:ascii="Courier New" w:hAnsi="Courier New" w:cs="Courier New" w:hint="default"/>
+      </w:rPr>
+    </w:lvl>
+    <w:lvl w:ilvl="5" w:tplc="080A0005" w:tentative="1">
+      <w:start w:val="1"/>
+      <w:numFmt w:val="bullet"/>
+      <w:lvlText w:val=""/>
+      <w:lvlJc w:val="left"/>
+      <w:pPr>
+        <w:ind w:left="4320" w:hanging="360"/>
+      </w:pPr>
+      <w:rPr>
+        <w:rFonts w:ascii="Wingdings" w:hAnsi="Wingdings" w:cs="Wingdings" w:hint="default"/>
+      </w:rPr>
+    </w:lvl>
+    <w:lvl w:ilvl="6" w:tplc="080A0001" w:tentative="1">
+      <w:start w:val="1"/>
+      <w:numFmt w:val="bullet"/>
+      <w:lvlText w:val=""/>
+      <w:lvlJc w:val="left"/>
+      <w:pPr>
+        <w:ind w:left="5040" w:hanging="360"/>
+      </w:pPr>
+      <w:rPr>
+        <w:rFonts w:ascii="Symbol" w:hAnsi="Symbol" w:cs="Symbol" w:hint="default"/>
+      </w:rPr>
+    </w:lvl>
+    <w:lvl w:ilvl="7" w:tplc="080A0003" w:tentative="1">
+      <w:start w:val="1"/>
+      <w:numFmt w:val="bullet"/>
+      <w:lvlText w:val="o"/>
+      <w:lvlJc w:val="left"/>
+      <w:pPr>
+        <w:ind w:left="5760" w:hanging="360"/>
+      </w:pPr>
+      <w:rPr>
+        <w:rFonts w:ascii="Courier New" w:hAnsi="Courier New" w:cs="Courier New" w:hint="default"/>
+      </w:rPr>
+    </w:lvl>
+    <w:lvl w:ilvl="8" w:tplc="080A0005" w:tentative="1">
+      <w:start w:val="1"/>
+      <w:numFmt w:val="bullet"/>
+      <w:lvlText w:val=""/>
+      <w:lvlJc w:val="left"/>
+      <w:pPr>
+        <w:ind w:left="6480" w:hanging="360"/>
+      </w:pPr>
+      <w:rPr>
+        <w:rFonts w:ascii="Wingdings" w:hAnsi="Wingdings" w:cs="Wingdings" w:hint="default"/>
+      </w:rPr>
+    </w:lvl>
+  </w:abstractNum>
+  <w:abstractNum w:abstractNumId="2" w15:restartNumberingAfterBreak="0">
     <w:nsid w:val="0FBB1AB6"/>
     <w:multiLevelType w:val="hybridMultilevel"/>
     <w:tmpl w:val="CE4010BE"/>
@@ -1670,7 +3145,120 @@
       </w:rPr>
     </w:lvl>
   </w:abstractNum>
-  <w:abstractNum w:abstractNumId="2">
+  <w:abstractNum w:abstractNumId="3" w15:restartNumberingAfterBreak="0">
+    <w:nsid w:val="700D7FC4"/>
+    <w:multiLevelType w:val="hybridMultilevel"/>
+    <w:tmpl w:val="8F485C16"/>
+    <w:lvl w:ilvl="0" w:tplc="080A0001">
+      <w:start w:val="1"/>
+      <w:numFmt w:val="bullet"/>
+      <w:lvlText w:val=""/>
+      <w:lvlJc w:val="left"/>
+      <w:pPr>
+        <w:ind w:left="720" w:hanging="360"/>
+      </w:pPr>
+      <w:rPr>
+        <w:rFonts w:ascii="Symbol" w:hAnsi="Symbol" w:cs="Symbol" w:hint="default"/>
+      </w:rPr>
+    </w:lvl>
+    <w:lvl w:ilvl="1" w:tplc="080A0003" w:tentative="1">
+      <w:start w:val="1"/>
+      <w:numFmt w:val="bullet"/>
+      <w:lvlText w:val="o"/>
+      <w:lvlJc w:val="left"/>
+      <w:pPr>
+        <w:ind w:left="1440" w:hanging="360"/>
+      </w:pPr>
+      <w:rPr>
+        <w:rFonts w:ascii="Courier New" w:hAnsi="Courier New" w:cs="Courier New" w:hint="default"/>
+      </w:rPr>
+    </w:lvl>
+    <w:lvl w:ilvl="2" w:tplc="080A0005" w:tentative="1">
+      <w:start w:val="1"/>
+      <w:numFmt w:val="bullet"/>
+      <w:lvlText w:val=""/>
+      <w:lvlJc w:val="left"/>
+      <w:pPr>
+        <w:ind w:left="2160" w:hanging="360"/>
+      </w:pPr>
+      <w:rPr>
+        <w:rFonts w:ascii="Wingdings" w:hAnsi="Wingdings" w:cs="Wingdings" w:hint="default"/>
+      </w:rPr>
+    </w:lvl>
+    <w:lvl w:ilvl="3" w:tplc="080A0001" w:tentative="1">
+      <w:start w:val="1"/>
+      <w:numFmt w:val="bullet"/>
+      <w:lvlText w:val=""/>
+      <w:lvlJc w:val="left"/>
+      <w:pPr>
+        <w:ind w:left="2880" w:hanging="360"/>
+      </w:pPr>
+      <w:rPr>
+        <w:rFonts w:ascii="Symbol" w:hAnsi="Symbol" w:cs="Symbol" w:hint="default"/>
+      </w:rPr>
+    </w:lvl>
+    <w:lvl w:ilvl="4" w:tplc="080A0003" w:tentative="1">
+      <w:start w:val="1"/>
+      <w:numFmt w:val="bullet"/>
+      <w:lvlText w:val="o"/>
+      <w:lvlJc w:val="left"/>
+      <w:pPr>
+        <w:ind w:left="3600" w:hanging="360"/>
+      </w:pPr>
+      <w:rPr>
+        <w:rFonts w:ascii="Courier New" w:hAnsi="Courier New" w:cs="Courier New" w:hint="default"/>
+      </w:rPr>
+    </w:lvl>
+    <w:lvl w:ilvl="5" w:tplc="080A0005" w:tentative="1">
+      <w:start w:val="1"/>
+      <w:numFmt w:val="bullet"/>
+      <w:lvlText w:val=""/>
+      <w:lvlJc w:val="left"/>
+      <w:pPr>
+        <w:ind w:left="4320" w:hanging="360"/>
+      </w:pPr>
+      <w:rPr>
+        <w:rFonts w:ascii="Wingdings" w:hAnsi="Wingdings" w:cs="Wingdings" w:hint="default"/>
+      </w:rPr>
+    </w:lvl>
+    <w:lvl w:ilvl="6" w:tplc="080A0001" w:tentative="1">
+      <w:start w:val="1"/>
+      <w:numFmt w:val="bullet"/>
+      <w:lvlText w:val=""/>
+      <w:lvlJc w:val="left"/>
+      <w:pPr>
+        <w:ind w:left="5040" w:hanging="360"/>
+      </w:pPr>
+      <w:rPr>
+        <w:rFonts w:ascii="Symbol" w:hAnsi="Symbol" w:cs="Symbol" w:hint="default"/>
+      </w:rPr>
+    </w:lvl>
+    <w:lvl w:ilvl="7" w:tplc="080A0003" w:tentative="1">
+      <w:start w:val="1"/>
+      <w:numFmt w:val="bullet"/>
+      <w:lvlText w:val="o"/>
+      <w:lvlJc w:val="left"/>
+      <w:pPr>
+        <w:ind w:left="5760" w:hanging="360"/>
+      </w:pPr>
+      <w:rPr>
+        <w:rFonts w:ascii="Courier New" w:hAnsi="Courier New" w:cs="Courier New" w:hint="default"/>
+      </w:rPr>
+    </w:lvl>
+    <w:lvl w:ilvl="8" w:tplc="080A0005" w:tentative="1">
+      <w:start w:val="1"/>
+      <w:numFmt w:val="bullet"/>
+      <w:lvlText w:val=""/>
+      <w:lvlJc w:val="left"/>
+      <w:pPr>
+        <w:ind w:left="6480" w:hanging="360"/>
+      </w:pPr>
+      <w:rPr>
+        <w:rFonts w:ascii="Wingdings" w:hAnsi="Wingdings" w:cs="Wingdings" w:hint="default"/>
+      </w:rPr>
+    </w:lvl>
+  </w:abstractNum>
+  <w:abstractNum w:abstractNumId="4" w15:restartNumberingAfterBreak="0">
     <w:nsid w:val="7B79372A"/>
     <w:multiLevelType w:val="hybridMultilevel"/>
     <w:tmpl w:val="1E26ECE8"/>
@@ -1784,19 +3372,33 @@
     </w:lvl>
   </w:abstractNum>
   <w:num w:numId="1">
-    <w:abstractNumId w:val="1"/>
+    <w:abstractNumId w:val="2"/>
   </w:num>
   <w:num w:numId="2">
-    <w:abstractNumId w:val="2"/>
+    <w:abstractNumId w:val="4"/>
   </w:num>
   <w:num w:numId="3">
     <w:abstractNumId w:val="0"/>
   </w:num>
+  <w:num w:numId="4">
+    <w:abstractNumId w:val="1"/>
+  </w:num>
+  <w:num w:numId="5">
+    <w:abstractNumId w:val="3"/>
+  </w:num>
 </w:numbering>
 </file>
 
+<file path=word/people.xml><?xml version="1.0" encoding="utf-8"?>
+<w15:people xmlns:wpc="http://schemas.microsoft.com/office/word/2010/wordprocessingCanvas" xmlns:cx="http://schemas.microsoft.com/office/drawing/2014/chartex" xmlns:cx1="http://schemas.microsoft.com/office/drawing/2015/9/8/chartex" xmlns:cx2="http://schemas.microsoft.com/office/drawing/2015/10/21/chartex" xmlns:cx3="http://schemas.microsoft.com/office/drawing/2016/5/9/chartex" xmlns:cx4="http://schemas.microsoft.com/office/drawing/2016/5/10/chartex" xmlns:cx5="http://schemas.microsoft.com/office/drawing/2016/5/11/chartex" xmlns:cx6="http://schemas.microsoft.com/office/drawing/2016/5/12/chartex" xmlns:cx7="http://schemas.microsoft.com/office/drawing/2016/5/13/chartex" xmlns:cx8="http://schemas.microsoft.com/office/drawing/2016/5/14/chartex" xmlns:mc="http://schemas.openxmlformats.org/markup-compatibility/2006" xmlns:aink="http://schemas.microsoft.com/office/drawing/2016/ink" xmlns:am3d="http://schemas.microsoft.com/office/drawing/2017/model3d" xmlns:o="urn:schemas-microsoft-com:office:office" xmlns:r="http://schemas.openxmlformats.org/officeDocument/2006/relationships" xmlns:m="http://schemas.openxmlformats.org/officeDocument/2006/math" xmlns:v="urn:schemas-microsoft-com:vml" xmlns:wp14="http://schemas.microsoft.com/office/word/2010/wordprocessingDrawing" xmlns:wp="http://schemas.openxmlformats.org/drawingml/2006/wordprocessingDrawing" xmlns:w10="urn:schemas-microsoft-com:office:word" xmlns:w="http://schemas.openxmlformats.org/wordprocessingml/2006/main" xmlns:w14="http://schemas.microsoft.com/office/word/2010/wordml" xmlns:w15="http://schemas.microsoft.com/office/word/2012/wordml" xmlns:w16cid="http://schemas.microsoft.com/office/word/2016/wordml/cid" xmlns:w16se="http://schemas.microsoft.com/office/word/2015/wordml/symex" xmlns:wpg="http://schemas.microsoft.com/office/word/2010/wordprocessingGroup" xmlns:wpi="http://schemas.microsoft.com/office/word/2010/wordprocessingInk" xmlns:wne="http://schemas.microsoft.com/office/word/2006/wordml" xmlns:wps="http://schemas.microsoft.com/office/word/2010/wordprocessingShape" mc:Ignorable="w14 w15 w16se w16cid wp14">
+  <w15:person w15:author="asus">
+    <w15:presenceInfo w15:providerId="None" w15:userId="asus"/>
+  </w15:person>
+</w15:people>
+</file>
+
 <file path=word/styles.xml><?xml version="1.0" encoding="utf-8"?>
-<w:styles xmlns:mc="http://schemas.openxmlformats.org/markup-compatibility/2006" xmlns:r="http://schemas.openxmlformats.org/officeDocument/2006/relationships" xmlns:w="http://schemas.openxmlformats.org/wordprocessingml/2006/main" xmlns:w14="http://schemas.microsoft.com/office/word/2010/wordml" xmlns:w15="http://schemas.microsoft.com/office/word/2012/wordml" mc:Ignorable="w14 w15">
+<w:styles xmlns:mc="http://schemas.openxmlformats.org/markup-compatibility/2006" xmlns:r="http://schemas.openxmlformats.org/officeDocument/2006/relationships" xmlns:w="http://schemas.openxmlformats.org/wordprocessingml/2006/main" xmlns:w14="http://schemas.microsoft.com/office/word/2010/wordml" xmlns:w15="http://schemas.microsoft.com/office/word/2012/wordml" xmlns:w16cid="http://schemas.microsoft.com/office/word/2016/wordml/cid" xmlns:w16se="http://schemas.microsoft.com/office/word/2015/wordml/symex" mc:Ignorable="w14 w15 w16se w16cid">
   <w:docDefaults>
     <w:rPrDefault>
       <w:rPr>
@@ -1812,7 +3414,7 @@
       </w:pPr>
     </w:pPrDefault>
   </w:docDefaults>
-  <w:latentStyles w:defLockedState="0" w:defUIPriority="99" w:defSemiHidden="0" w:defUnhideWhenUsed="0" w:defQFormat="0" w:count="371">
+  <w:latentStyles w:defLockedState="0" w:defUIPriority="99" w:defSemiHidden="0" w:defUnhideWhenUsed="0" w:defQFormat="0" w:count="376">
     <w:lsdException w:name="Normal" w:uiPriority="0" w:qFormat="1"/>
     <w:lsdException w:name="heading 1" w:uiPriority="9" w:qFormat="1"/>
     <w:lsdException w:name="heading 2" w:semiHidden="1" w:uiPriority="9" w:unhideWhenUsed="1" w:qFormat="1"/>
@@ -1918,7 +3520,6 @@
     <w:lsdException w:name="HTML Sample" w:semiHidden="1" w:unhideWhenUsed="1"/>
     <w:lsdException w:name="HTML Typewriter" w:semiHidden="1" w:unhideWhenUsed="1"/>
     <w:lsdException w:name="HTML Variable" w:semiHidden="1" w:unhideWhenUsed="1"/>
-    <w:lsdException w:name="Normal Table" w:semiHidden="1" w:unhideWhenUsed="1"/>
     <w:lsdException w:name="annotation subject" w:semiHidden="1" w:unhideWhenUsed="1"/>
     <w:lsdException w:name="No List" w:semiHidden="1" w:unhideWhenUsed="1"/>
     <w:lsdException w:name="Outline List 1" w:semiHidden="1" w:unhideWhenUsed="1"/>
@@ -1961,11 +3562,8 @@
     <w:lsdException w:name="Table Contemporary" w:semiHidden="1" w:unhideWhenUsed="1"/>
     <w:lsdException w:name="Table Elegant" w:semiHidden="1" w:unhideWhenUsed="1"/>
     <w:lsdException w:name="Table Professional" w:semiHidden="1" w:unhideWhenUsed="1"/>
-    <w:lsdException w:name="Table Subtle 1" w:semiHidden="1" w:unhideWhenUsed="1"/>
     <w:lsdException w:name="Table Subtle 2" w:semiHidden="1" w:unhideWhenUsed="1"/>
     <w:lsdException w:name="Table Web 1" w:semiHidden="1" w:unhideWhenUsed="1"/>
-    <w:lsdException w:name="Table Web 2" w:semiHidden="1" w:unhideWhenUsed="1"/>
-    <w:lsdException w:name="Table Web 3" w:semiHidden="1" w:unhideWhenUsed="1"/>
     <w:lsdException w:name="Balloon Text" w:semiHidden="1" w:unhideWhenUsed="1"/>
     <w:lsdException w:name="Table Grid" w:uiPriority="39"/>
     <w:lsdException w:name="Table Theme" w:semiHidden="1" w:unhideWhenUsed="1"/>
@@ -2184,6 +3782,11 @@
     <w:lsdException w:name="List Table 5 Dark Accent 6" w:uiPriority="50"/>
     <w:lsdException w:name="List Table 6 Colorful Accent 6" w:uiPriority="51"/>
     <w:lsdException w:name="List Table 7 Colorful Accent 6" w:uiPriority="52"/>
+    <w:lsdException w:name="Mention" w:semiHidden="1" w:unhideWhenUsed="1"/>
+    <w:lsdException w:name="Smart Hyperlink" w:semiHidden="1" w:unhideWhenUsed="1"/>
+    <w:lsdException w:name="Hashtag" w:semiHidden="1" w:unhideWhenUsed="1"/>
+    <w:lsdException w:name="Unresolved Mention" w:semiHidden="1" w:unhideWhenUsed="1"/>
+    <w:lsdException w:name="Smart Link" w:semiHidden="1" w:unhideWhenUsed="1"/>
   </w:latentStyles>
   <w:style w:type="paragraph" w:default="1" w:styleId="Normal">
     <w:name w:val="Normal"/>
@@ -2193,7 +3796,6 @@
   <w:style w:type="character" w:default="1" w:styleId="Fuentedeprrafopredeter">
     <w:name w:val="Default Paragraph Font"/>
     <w:uiPriority w:val="1"/>
-    <w:semiHidden/>
     <w:unhideWhenUsed/>
   </w:style>
   <w:style w:type="table" w:default="1" w:styleId="Tablanormal">
@@ -2226,7 +3828,6 @@
       <w:spacing w:after="0" w:line="240" w:lineRule="auto"/>
     </w:pPr>
     <w:tblPr>
-      <w:tblInd w:w="0" w:type="dxa"/>
       <w:tblBorders>
         <w:top w:val="single" w:sz="4" w:space="0" w:color="auto"/>
         <w:left w:val="single" w:sz="4" w:space="0" w:color="auto"/>
@@ -2235,12 +3836,6 @@
         <w:insideH w:val="single" w:sz="4" w:space="0" w:color="auto"/>
         <w:insideV w:val="single" w:sz="4" w:space="0" w:color="auto"/>
       </w:tblBorders>
-      <w:tblCellMar>
-        <w:top w:w="0" w:type="dxa"/>
-        <w:left w:w="108" w:type="dxa"/>
-        <w:bottom w:w="0" w:type="dxa"/>
-        <w:right w:w="108" w:type="dxa"/>
-      </w:tblCellMar>
     </w:tblPr>
   </w:style>
   <w:style w:type="paragraph" w:styleId="Prrafodelista">

</xml_diff>